<commit_message>
final updates + dry
</commit_message>
<xml_diff>
--- a/מבני נתונים.docx
+++ b/מבני נתונים.docx
@@ -1,6 +1,6 @@
 
 <file path=word/document.xml><?xml version="1.0" encoding="utf-8"?>
-<w:document xmlns:wpc="http://schemas.microsoft.com/office/word/2010/wordprocessingCanvas" xmlns:cx="http://schemas.microsoft.com/office/drawing/2014/chartex" xmlns:cx1="http://schemas.microsoft.com/office/drawing/2015/9/8/chartex" xmlns:cx2="http://schemas.microsoft.com/office/drawing/2015/10/21/chartex" xmlns:cx3="http://schemas.microsoft.com/office/drawing/2016/5/9/chartex" xmlns:cx4="http://schemas.microsoft.com/office/drawing/2016/5/10/chartex" xmlns:cx5="http://schemas.microsoft.com/office/drawing/2016/5/11/chartex" xmlns:cx6="http://schemas.microsoft.com/office/drawing/2016/5/12/chartex" xmlns:cx7="http://schemas.microsoft.com/office/drawing/2016/5/13/chartex" xmlns:cx8="http://schemas.microsoft.com/office/drawing/2016/5/14/chartex" xmlns:mc="http://schemas.openxmlformats.org/markup-compatibility/2006" xmlns:o="urn:schemas-microsoft-com:office:office" xmlns:r="http://schemas.openxmlformats.org/officeDocument/2006/relationships" xmlns:m="http://schemas.openxmlformats.org/officeDocument/2006/math" xmlns:v="urn:schemas-microsoft-com:vml" xmlns:wp14="http://schemas.microsoft.com/office/word/2010/wordprocessingDrawing" xmlns:wp="http://schemas.openxmlformats.org/drawingml/2006/wordprocessingDrawing" xmlns:w10="urn:schemas-microsoft-com:office:word" xmlns:w="http://schemas.openxmlformats.org/wordprocessingml/2006/main" xmlns:w14="http://schemas.microsoft.com/office/word/2010/wordml" xmlns:w15="http://schemas.microsoft.com/office/word/2012/wordml" xmlns:w16se="http://schemas.microsoft.com/office/word/2015/wordml/symex" xmlns:wpg="http://schemas.microsoft.com/office/word/2010/wordprocessingGroup" xmlns:wpi="http://schemas.microsoft.com/office/word/2010/wordprocessingInk" xmlns:wne="http://schemas.microsoft.com/office/word/2006/wordml" xmlns:wps="http://schemas.microsoft.com/office/word/2010/wordprocessingShape" mc:Ignorable="w14 w15 w16se wp14">
+<w:document xmlns:wpc="http://schemas.microsoft.com/office/word/2010/wordprocessingCanvas" xmlns:cx="http://schemas.microsoft.com/office/drawing/2014/chartex" xmlns:cx1="http://schemas.microsoft.com/office/drawing/2015/9/8/chartex" xmlns:cx2="http://schemas.microsoft.com/office/drawing/2015/10/21/chartex" xmlns:cx3="http://schemas.microsoft.com/office/drawing/2016/5/9/chartex" xmlns:cx4="http://schemas.microsoft.com/office/drawing/2016/5/10/chartex" xmlns:cx5="http://schemas.microsoft.com/office/drawing/2016/5/11/chartex" xmlns:cx6="http://schemas.microsoft.com/office/drawing/2016/5/12/chartex" xmlns:cx7="http://schemas.microsoft.com/office/drawing/2016/5/13/chartex" xmlns:cx8="http://schemas.microsoft.com/office/drawing/2016/5/14/chartex" xmlns:mc="http://schemas.openxmlformats.org/markup-compatibility/2006" xmlns:aink="http://schemas.microsoft.com/office/drawing/2016/ink" xmlns:o="urn:schemas-microsoft-com:office:office" xmlns:r="http://schemas.openxmlformats.org/officeDocument/2006/relationships" xmlns:m="http://schemas.openxmlformats.org/officeDocument/2006/math" xmlns:v="urn:schemas-microsoft-com:vml" xmlns:wp14="http://schemas.microsoft.com/office/word/2010/wordprocessingDrawing" xmlns:wp="http://schemas.openxmlformats.org/drawingml/2006/wordprocessingDrawing" xmlns:w10="urn:schemas-microsoft-com:office:word" xmlns:w="http://schemas.openxmlformats.org/wordprocessingml/2006/main" xmlns:w14="http://schemas.microsoft.com/office/word/2010/wordml" xmlns:w15="http://schemas.microsoft.com/office/word/2012/wordml" xmlns:w16se="http://schemas.microsoft.com/office/word/2015/wordml/symex" xmlns:wpg="http://schemas.microsoft.com/office/word/2010/wordprocessingGroup" xmlns:wpi="http://schemas.microsoft.com/office/word/2010/wordprocessingInk" xmlns:wne="http://schemas.microsoft.com/office/word/2006/wordml" xmlns:wps="http://schemas.microsoft.com/office/word/2010/wordprocessingShape" mc:Ignorable="w14 w15 w16se wp14">
   <w:body>
     <w:p>
       <w:pPr>
@@ -170,13 +170,32 @@
           <w:rFonts w:hint="cs"/>
           <w:rtl/>
         </w:rPr>
-        <w:t xml:space="preserve">מבנה הנתונים הראשי יקרא </w:t>
-      </w:r>
-      <w:proofErr w:type="spellStart"/>
-      <w:r>
-        <w:t>Xmen</w:t>
-      </w:r>
-      <w:proofErr w:type="spellEnd"/>
+        <w:t>מבנה הנתונים הראשי יקרא</w:t>
+      </w:r>
+      <w:r>
+        <w:rPr>
+          <w:rFonts w:hint="cs"/>
+          <w:rtl/>
+        </w:rPr>
+        <w:t xml:space="preserve"> </w:t>
+      </w:r>
+      <m:oMath>
+        <m:r>
+          <m:rPr>
+            <m:sty m:val="p"/>
+          </m:rPr>
+          <w:rPr>
+            <w:rFonts w:ascii="Cambria Math" w:hAnsi="Cambria Math"/>
+          </w:rPr>
+          <m:t>X</m:t>
+        </m:r>
+        <m:r>
+          <w:rPr>
+            <w:rFonts w:ascii="Cambria Math" w:hAnsi="Cambria Math"/>
+          </w:rPr>
+          <m:t>men</m:t>
+        </m:r>
+      </m:oMath>
       <w:r>
         <w:rPr>
           <w:rFonts w:hint="cs"/>
@@ -184,18 +203,26 @@
         </w:rPr>
         <w:t xml:space="preserve">. מבנה הנתונים יהיה מורכב משלושה עצי </w:t>
       </w:r>
-      <w:r>
-        <w:rPr>
-          <w:rFonts w:hint="cs"/>
-        </w:rPr>
-        <w:t>AVL</w:t>
-      </w:r>
-      <w:r>
-        <w:rPr>
-          <w:rFonts w:hint="cs"/>
-          <w:rtl/>
-        </w:rPr>
-        <w:t xml:space="preserve"> עיקריים. בעצים אלו ישמרו אובייקטים שטיפוסם יהיה צוות או סטודנט שיתוארו בהמשך.</w:t>
+      <m:oMath>
+        <m:r>
+          <w:rPr>
+            <w:rFonts w:ascii="Cambria Math" w:hAnsi="Cambria Math"/>
+          </w:rPr>
+          <m:t>AVL</m:t>
+        </m:r>
+      </m:oMath>
+      <w:r>
+        <w:rPr>
+          <w:rFonts w:eastAsiaTheme="minorEastAsia"/>
+        </w:rPr>
+        <w:t xml:space="preserve"> </w:t>
+      </w:r>
+      <w:r>
+        <w:rPr>
+          <w:rFonts w:hint="cs"/>
+          <w:rtl/>
+        </w:rPr>
+        <w:t>עיקריים. בעצים אלו ישמרו אובייקטים שטיפוסם יהיה צוות או סטודנט שיתוארו בהמשך.</w:t>
       </w:r>
     </w:p>
     <w:p>
@@ -219,13 +246,44 @@
         <w:bidi/>
         <w:jc w:val="both"/>
         <w:rPr>
-          <w:rtl/>
-        </w:rPr>
-      </w:pPr>
-    </w:p>
-    <w:p>
-      <w:pPr>
-        <w:pStyle w:val="a3"/>
+          <w:u w:val="single"/>
+          <w:rtl/>
+        </w:rPr>
+      </w:pPr>
+      <w:r>
+        <w:rPr>
+          <w:rtl/>
+        </w:rPr>
+        <w:tab/>
+      </w:r>
+      <w:r>
+        <w:rPr>
+          <w:rtl/>
+        </w:rPr>
+        <w:tab/>
+      </w:r>
+      <w:r>
+        <w:rPr>
+          <w:rFonts w:hint="cs"/>
+          <w:u w:val="single"/>
+          <w:rtl/>
+        </w:rPr>
+        <w:t>אובייקטים מרכזיים</w:t>
+      </w:r>
+    </w:p>
+    <w:p>
+      <w:pPr>
+        <w:bidi/>
+        <w:jc w:val="both"/>
+        <w:rPr>
+          <w:u w:val="single"/>
+          <w:rtl/>
+        </w:rPr>
+      </w:pPr>
+    </w:p>
+    <w:p>
+      <w:pPr>
+        <w:pStyle w:val="ListParagraph"/>
         <w:numPr>
           <w:ilvl w:val="0"/>
           <w:numId w:val="1"/>
@@ -244,24 +302,43 @@
     <w:p>
       <w:pPr>
         <w:bidi/>
-        <w:ind w:left="360"/>
-        <w:jc w:val="both"/>
-        <w:rPr>
-          <w:rtl/>
-        </w:rPr>
-      </w:pPr>
-      <w:r>
-        <w:rPr>
-          <w:rFonts w:hint="cs"/>
-          <w:rtl/>
-        </w:rPr>
-        <w:t xml:space="preserve">אובייקט זה מייצג סטודנט במערכת </w:t>
-      </w:r>
-      <w:proofErr w:type="spellStart"/>
-      <w:r>
-        <w:t>Xmen</w:t>
-      </w:r>
-      <w:proofErr w:type="spellEnd"/>
+        <w:ind w:left="993" w:firstLine="360"/>
+        <w:jc w:val="both"/>
+        <w:rPr>
+          <w:rtl/>
+        </w:rPr>
+      </w:pPr>
+      <w:r>
+        <w:rPr>
+          <w:rFonts w:hint="cs"/>
+          <w:rtl/>
+        </w:rPr>
+        <w:t>אובייקט זה מייצג סטודנט במערכת</w:t>
+      </w:r>
+      <w:r>
+        <w:rPr>
+          <w:rFonts w:hint="cs"/>
+          <w:rtl/>
+        </w:rPr>
+        <w:t xml:space="preserve"> </w:t>
+      </w:r>
+      <m:oMath>
+        <m:r>
+          <m:rPr>
+            <m:sty m:val="p"/>
+          </m:rPr>
+          <w:rPr>
+            <w:rFonts w:ascii="Cambria Math" w:hAnsi="Cambria Math"/>
+          </w:rPr>
+          <m:t>X</m:t>
+        </m:r>
+        <m:r>
+          <w:rPr>
+            <w:rFonts w:ascii="Cambria Math" w:hAnsi="Cambria Math"/>
+          </w:rPr>
+          <m:t>men</m:t>
+        </m:r>
+      </m:oMath>
       <w:r>
         <w:rPr>
           <w:rFonts w:hint="cs"/>
@@ -273,7 +350,7 @@
     <w:p>
       <w:pPr>
         <w:bidi/>
-        <w:ind w:left="360"/>
+        <w:ind w:left="993" w:firstLine="360"/>
         <w:jc w:val="both"/>
         <w:rPr>
           <w:rtl/>
@@ -297,13 +374,20 @@
           <w:rFonts w:hint="cs"/>
           <w:rtl/>
         </w:rPr>
+        <w:t xml:space="preserve"> -</w:t>
+      </w:r>
+      <w:r>
+        <w:rPr>
+          <w:rFonts w:hint="cs"/>
+          <w:rtl/>
+        </w:rPr>
         <w:t xml:space="preserve"> מזהה הסטודנט במערכת.</w:t>
       </w:r>
     </w:p>
     <w:p>
       <w:pPr>
         <w:bidi/>
-        <w:ind w:left="360"/>
+        <w:ind w:left="993" w:firstLine="360"/>
         <w:jc w:val="both"/>
         <w:rPr>
           <w:rtl/>
@@ -327,13 +411,20 @@
           <w:rFonts w:hint="cs"/>
           <w:rtl/>
         </w:rPr>
+        <w:t xml:space="preserve"> -</w:t>
+      </w:r>
+      <w:r>
+        <w:rPr>
+          <w:rFonts w:hint="cs"/>
+          <w:rtl/>
+        </w:rPr>
         <w:t xml:space="preserve"> הכיתה שבה נמצא הסטודנט</w:t>
       </w:r>
     </w:p>
     <w:p>
       <w:pPr>
         <w:bidi/>
-        <w:ind w:left="360"/>
+        <w:ind w:left="993" w:firstLine="360"/>
         <w:jc w:val="both"/>
         <w:rPr>
           <w:rtl/>
@@ -354,50 +445,87 @@
           <w:rFonts w:hint="cs"/>
           <w:rtl/>
         </w:rPr>
-        <w:t xml:space="preserve"> כוחו של הסטודנט</w:t>
-      </w:r>
-    </w:p>
-    <w:p>
-      <w:pPr>
-        <w:bidi/>
-        <w:ind w:left="360"/>
-        <w:jc w:val="both"/>
-        <w:rPr>
-          <w:rtl/>
-        </w:rPr>
-      </w:pPr>
-      <w:r>
-        <w:rPr>
-          <w:rFonts w:hint="cs"/>
-          <w:rtl/>
-        </w:rPr>
-        <w:t>- מצביע לאובייקט צוות שאליו הוא שייך בעץ ה</w:t>
-      </w:r>
-      <w:proofErr w:type="spellStart"/>
-      <w:r>
-        <w:t>avl</w:t>
-      </w:r>
-      <w:proofErr w:type="spellEnd"/>
-      <w:r>
-        <w:rPr>
-          <w:rFonts w:hint="cs"/>
-          <w:rtl/>
-        </w:rPr>
-        <w:t xml:space="preserve"> של הצוותים שממוין לפי מס' צוות.</w:t>
-      </w:r>
-    </w:p>
-    <w:p>
-      <w:pPr>
-        <w:bidi/>
-        <w:jc w:val="both"/>
-        <w:rPr>
-          <w:rtl/>
-        </w:rPr>
-      </w:pPr>
-    </w:p>
-    <w:p>
-      <w:pPr>
-        <w:pStyle w:val="a3"/>
+        <w:t xml:space="preserve"> </w:t>
+      </w:r>
+      <w:r>
+        <w:rPr>
+          <w:rFonts w:hint="cs"/>
+          <w:rtl/>
+        </w:rPr>
+        <w:t xml:space="preserve">- </w:t>
+      </w:r>
+      <w:r>
+        <w:rPr>
+          <w:rFonts w:hint="cs"/>
+          <w:rtl/>
+        </w:rPr>
+        <w:t>כוחו של הסטודנט</w:t>
+      </w:r>
+    </w:p>
+    <w:p>
+      <w:pPr>
+        <w:bidi/>
+        <w:ind w:left="993" w:firstLine="360"/>
+        <w:jc w:val="both"/>
+        <w:rPr>
+          <w:rtl/>
+        </w:rPr>
+      </w:pPr>
+      <w:r>
+        <w:rPr>
+          <w:rFonts w:hint="cs"/>
+          <w:rtl/>
+        </w:rPr>
+        <w:t>- מצביע לאובייקט צוות שאליו הוא שייך בעץ</w:t>
+      </w:r>
+      <w:r>
+        <w:rPr>
+          <w:rFonts w:hint="cs"/>
+          <w:rtl/>
+        </w:rPr>
+        <w:t xml:space="preserve"> ה-</w:t>
+      </w:r>
+      <w:r>
+        <w:rPr>
+          <w:rFonts w:hint="cs"/>
+          <w:rtl/>
+        </w:rPr>
+        <w:t xml:space="preserve"> </w:t>
+      </w:r>
+      <m:oMath>
+        <m:r>
+          <w:rPr>
+            <w:rFonts w:ascii="Cambria Math" w:hAnsi="Cambria Math"/>
+          </w:rPr>
+          <m:t>AVL</m:t>
+        </m:r>
+      </m:oMath>
+      <w:r>
+        <w:rPr>
+          <w:rFonts w:eastAsiaTheme="minorEastAsia"/>
+        </w:rPr>
+        <w:t xml:space="preserve"> </w:t>
+      </w:r>
+      <w:r>
+        <w:rPr>
+          <w:rFonts w:hint="cs"/>
+          <w:rtl/>
+        </w:rPr>
+        <w:t>של הצוותים שממוין לפי מס' צוות.</w:t>
+      </w:r>
+    </w:p>
+    <w:p>
+      <w:pPr>
+        <w:bidi/>
+        <w:jc w:val="both"/>
+        <w:rPr>
+          <w:rtl/>
+        </w:rPr>
+      </w:pPr>
+    </w:p>
+    <w:p>
+      <w:pPr>
+        <w:pStyle w:val="ListParagraph"/>
         <w:numPr>
           <w:ilvl w:val="0"/>
           <w:numId w:val="1"/>
@@ -416,7 +544,7 @@
     <w:p>
       <w:pPr>
         <w:bidi/>
-        <w:ind w:left="360"/>
+        <w:ind w:left="993" w:firstLine="360"/>
         <w:jc w:val="both"/>
         <w:rPr>
           <w:rtl/>
@@ -429,11 +557,23 @@
         </w:rPr>
         <w:t xml:space="preserve">אובייקט זה מייצג צוות במערכת </w:t>
       </w:r>
-      <w:proofErr w:type="spellStart"/>
-      <w:r>
-        <w:t>Xmen</w:t>
-      </w:r>
-      <w:proofErr w:type="spellEnd"/>
+      <m:oMath>
+        <m:r>
+          <m:rPr>
+            <m:sty m:val="p"/>
+          </m:rPr>
+          <w:rPr>
+            <w:rFonts w:ascii="Cambria Math" w:hAnsi="Cambria Math"/>
+          </w:rPr>
+          <m:t>X</m:t>
+        </m:r>
+        <m:r>
+          <w:rPr>
+            <w:rFonts w:ascii="Cambria Math" w:hAnsi="Cambria Math"/>
+          </w:rPr>
+          <m:t>men</m:t>
+        </m:r>
+      </m:oMath>
       <w:r>
         <w:rPr>
           <w:rFonts w:hint="cs"/>
@@ -445,7 +585,7 @@
     <w:p>
       <w:pPr>
         <w:bidi/>
-        <w:ind w:left="360"/>
+        <w:ind w:left="993" w:firstLine="360"/>
         <w:jc w:val="both"/>
         <w:rPr>
           <w:rtl/>
@@ -488,7 +628,7 @@
     <w:p>
       <w:pPr>
         <w:bidi/>
-        <w:ind w:left="360"/>
+        <w:ind w:left="993" w:firstLine="360"/>
         <w:jc w:val="both"/>
         <w:rPr>
           <w:rtl/>
@@ -528,7 +668,7 @@
     <w:p>
       <w:pPr>
         <w:bidi/>
-        <w:ind w:left="360"/>
+        <w:ind w:left="993" w:firstLine="360"/>
         <w:jc w:val="both"/>
         <w:rPr>
           <w:rtl/>
@@ -570,27 +710,53 @@
     </w:p>
     <w:p>
       <w:pPr>
-        <w:bidi/>
-        <w:ind w:left="360"/>
-        <w:jc w:val="both"/>
-        <w:rPr>
-          <w:rtl/>
-        </w:rPr>
-      </w:pPr>
-    </w:p>
-    <w:p>
-      <w:pPr>
-        <w:bidi/>
-        <w:ind w:left="360"/>
-        <w:jc w:val="both"/>
-        <w:rPr>
-          <w:rtl/>
-        </w:rPr>
-      </w:pPr>
-    </w:p>
-    <w:p>
-      <w:pPr>
-        <w:pStyle w:val="a3"/>
+        <w:rPr>
+          <w:rtl/>
+        </w:rPr>
+      </w:pPr>
+      <w:r>
+        <w:rPr>
+          <w:rtl/>
+        </w:rPr>
+        <w:br w:type="page"/>
+      </w:r>
+    </w:p>
+    <w:p>
+      <w:pPr>
+        <w:pStyle w:val="ListParagraph"/>
+        <w:bidi/>
+        <w:ind w:left="1353"/>
+        <w:jc w:val="both"/>
+        <w:rPr>
+          <w:rFonts w:hint="cs"/>
+          <w:u w:val="single"/>
+          <w:rtl/>
+        </w:rPr>
+      </w:pPr>
+      <w:r>
+        <w:rPr>
+          <w:rFonts w:hint="cs"/>
+          <w:u w:val="single"/>
+          <w:rtl/>
+        </w:rPr>
+        <w:lastRenderedPageBreak/>
+        <w:t>עצים עיקריים</w:t>
+      </w:r>
+    </w:p>
+    <w:p>
+      <w:pPr>
+        <w:pStyle w:val="ListParagraph"/>
+        <w:bidi/>
+        <w:ind w:left="1353"/>
+        <w:jc w:val="both"/>
+        <w:rPr>
+          <w:u w:val="single"/>
+        </w:rPr>
+      </w:pPr>
+    </w:p>
+    <w:p>
+      <w:pPr>
+        <w:pStyle w:val="ListParagraph"/>
         <w:numPr>
           <w:ilvl w:val="0"/>
           <w:numId w:val="1"/>
@@ -622,43 +788,33 @@
     <w:p>
       <w:pPr>
         <w:bidi/>
+        <w:ind w:left="993" w:firstLine="360"/>
+        <w:jc w:val="both"/>
+        <w:rPr>
+          <w:rtl/>
+        </w:rPr>
+      </w:pPr>
+      <w:r>
+        <w:rPr>
+          <w:rFonts w:hint="cs"/>
+          <w:rtl/>
+        </w:rPr>
+        <w:t>עץ זה יכיל את כל הצוותים הקיימים במערכת ממויינים על פי מס' הצוות שלהם.</w:t>
+      </w:r>
+    </w:p>
+    <w:p>
+      <w:pPr>
+        <w:bidi/>
         <w:ind w:left="360"/>
         <w:jc w:val="both"/>
         <w:rPr>
           <w:rtl/>
         </w:rPr>
       </w:pPr>
-      <w:r>
-        <w:rPr>
-          <w:rFonts w:hint="cs"/>
-          <w:rtl/>
-        </w:rPr>
-        <w:t>עץ זה יכיל את כל הצוותים הקיימים במערכת ממויינים על פי מס' הצוות שלהם.</w:t>
-      </w:r>
-    </w:p>
-    <w:p>
-      <w:pPr>
-        <w:bidi/>
-        <w:ind w:left="360"/>
-        <w:jc w:val="both"/>
-        <w:rPr>
-          <w:rtl/>
-        </w:rPr>
-      </w:pPr>
-    </w:p>
-    <w:p>
-      <w:pPr>
-        <w:bidi/>
-        <w:ind w:left="360"/>
-        <w:jc w:val="both"/>
-        <w:rPr>
-          <w:rtl/>
-        </w:rPr>
-      </w:pPr>
-    </w:p>
-    <w:p>
-      <w:pPr>
-        <w:pStyle w:val="a3"/>
+    </w:p>
+    <w:p>
+      <w:pPr>
+        <w:pStyle w:val="ListParagraph"/>
         <w:numPr>
           <w:ilvl w:val="0"/>
           <w:numId w:val="1"/>
@@ -671,7 +827,6 @@
           <w:rFonts w:hint="cs"/>
           <w:rtl/>
         </w:rPr>
-        <w:lastRenderedPageBreak/>
         <w:t xml:space="preserve">עץ </w:t>
       </w:r>
       <w:r>
@@ -704,46 +859,46 @@
     <w:p>
       <w:pPr>
         <w:bidi/>
+        <w:ind w:left="993" w:firstLine="360"/>
+        <w:jc w:val="both"/>
+        <w:rPr>
+          <w:rtl/>
+        </w:rPr>
+      </w:pPr>
+      <w:r>
+        <w:rPr>
+          <w:rFonts w:hint="cs"/>
+          <w:rtl/>
+        </w:rPr>
+        <w:t xml:space="preserve">עץ זה יכיל את כל הסטודנטים הקיימים במערכת ממויינים על פי </w:t>
+      </w:r>
+      <w:r>
+        <w:rPr>
+          <w:rFonts w:hint="cs"/>
+        </w:rPr>
+        <w:t>STUDENTID</w:t>
+      </w:r>
+      <w:r>
+        <w:rPr>
+          <w:rFonts w:hint="cs"/>
+          <w:rtl/>
+        </w:rPr>
+        <w:t>.</w:t>
+      </w:r>
+    </w:p>
+    <w:p>
+      <w:pPr>
+        <w:bidi/>
         <w:ind w:left="360"/>
         <w:jc w:val="both"/>
         <w:rPr>
           <w:rtl/>
         </w:rPr>
       </w:pPr>
-      <w:r>
-        <w:rPr>
-          <w:rFonts w:hint="cs"/>
-          <w:rtl/>
-        </w:rPr>
-        <w:t xml:space="preserve">עץ זה יכיל את כל הסטודנטים הקיימים במערכת ממויינים על פי </w:t>
-      </w:r>
-      <w:r>
-        <w:rPr>
-          <w:rFonts w:hint="cs"/>
-        </w:rPr>
-        <w:t>STUDENTID</w:t>
-      </w:r>
-      <w:r>
-        <w:rPr>
-          <w:rFonts w:hint="cs"/>
-          <w:rtl/>
-        </w:rPr>
-        <w:t>.</w:t>
-      </w:r>
-    </w:p>
-    <w:p>
-      <w:pPr>
-        <w:bidi/>
-        <w:ind w:left="360"/>
-        <w:jc w:val="both"/>
-        <w:rPr>
-          <w:rtl/>
-        </w:rPr>
-      </w:pPr>
-    </w:p>
-    <w:p>
-      <w:pPr>
-        <w:pStyle w:val="a3"/>
+    </w:p>
+    <w:p>
+      <w:pPr>
+        <w:pStyle w:val="ListParagraph"/>
         <w:numPr>
           <w:ilvl w:val="0"/>
           <w:numId w:val="1"/>
@@ -801,52 +956,52 @@
     <w:p>
       <w:pPr>
         <w:bidi/>
+        <w:ind w:left="993" w:firstLine="360"/>
+        <w:jc w:val="both"/>
+        <w:rPr>
+          <w:rtl/>
+        </w:rPr>
+      </w:pPr>
+      <w:r>
+        <w:rPr>
+          <w:rFonts w:hint="cs"/>
+          <w:rtl/>
+        </w:rPr>
+        <w:t>עץ זה יכיל את כל הסטודנטים הקיימים במערכת ממויינים על פי ה</w:t>
+      </w:r>
+      <w:r>
+        <w:rPr>
+          <w:rFonts w:hint="cs"/>
+        </w:rPr>
+        <w:t xml:space="preserve"> </w:t>
+      </w:r>
+      <w:r>
+        <w:rPr>
+          <w:rFonts w:hint="cs"/>
+        </w:rPr>
+        <w:t>POWER</w:t>
+      </w:r>
+      <w:r>
+        <w:rPr>
+          <w:rFonts w:hint="cs"/>
+          <w:rtl/>
+        </w:rPr>
+        <w:t xml:space="preserve"> שלהם.</w:t>
+      </w:r>
+    </w:p>
+    <w:p>
+      <w:pPr>
+        <w:bidi/>
         <w:ind w:left="360"/>
         <w:jc w:val="both"/>
         <w:rPr>
           <w:rtl/>
         </w:rPr>
       </w:pPr>
-      <w:r>
-        <w:rPr>
-          <w:rFonts w:hint="cs"/>
-          <w:rtl/>
-        </w:rPr>
-        <w:t>עץ זה יכיל את כל הסטודנטים הקיימים במערכת ממויינים על פי ה</w:t>
-      </w:r>
-      <w:r>
-        <w:rPr>
-          <w:rFonts w:hint="cs"/>
-        </w:rPr>
-        <w:t xml:space="preserve"> </w:t>
-      </w:r>
-      <w:r>
-        <w:rPr>
-          <w:rFonts w:hint="cs"/>
-        </w:rPr>
-        <w:t>POWER</w:t>
-      </w:r>
-      <w:r>
-        <w:rPr>
-          <w:rFonts w:hint="cs"/>
-          <w:rtl/>
-        </w:rPr>
-        <w:t xml:space="preserve"> שלהם.</w:t>
-      </w:r>
-    </w:p>
-    <w:p>
-      <w:pPr>
-        <w:bidi/>
-        <w:ind w:left="360"/>
-        <w:jc w:val="both"/>
-        <w:rPr>
-          <w:rtl/>
-        </w:rPr>
-      </w:pPr>
-    </w:p>
-    <w:p>
-      <w:pPr>
-        <w:pStyle w:val="a3"/>
+    </w:p>
+    <w:p>
+      <w:pPr>
+        <w:pStyle w:val="ListParagraph"/>
         <w:numPr>
           <w:ilvl w:val="0"/>
           <w:numId w:val="1"/>
@@ -865,7 +1020,7 @@
     <w:p>
       <w:pPr>
         <w:bidi/>
-        <w:ind w:left="360"/>
+        <w:ind w:left="993" w:firstLine="360"/>
         <w:jc w:val="both"/>
         <w:rPr>
           <w:rtl/>
@@ -956,15 +1111,16 @@
           <w:rtl/>
         </w:rPr>
       </w:pPr>
-      <w:proofErr w:type="spellStart"/>
-      <w:r>
-        <w:rPr>
-          <w:sz w:val="24"/>
-          <w:szCs w:val="24"/>
-        </w:rPr>
-        <w:t>Init</w:t>
-      </w:r>
-      <w:proofErr w:type="spellEnd"/>
+      <m:oMath>
+        <m:r>
+          <w:rPr>
+            <w:rFonts w:ascii="Cambria Math" w:hAnsi="Cambria Math"/>
+            <w:sz w:val="24"/>
+            <w:szCs w:val="24"/>
+          </w:rPr>
+          <m:t>Init()</m:t>
+        </m:r>
+      </m:oMath>
       <w:r>
         <w:rPr>
           <w:rFonts w:hint="cs"/>
@@ -977,7 +1133,7 @@
     </w:p>
     <w:p>
       <w:pPr>
-        <w:pStyle w:val="a3"/>
+        <w:pStyle w:val="ListParagraph"/>
         <w:numPr>
           <w:ilvl w:val="0"/>
           <w:numId w:val="2"/>
@@ -996,37 +1152,55 @@
           <w:szCs w:val="24"/>
           <w:rtl/>
         </w:rPr>
-        <w:t>יצירה ואתחול של שלושת עצי ה</w:t>
-      </w:r>
-      <w:proofErr w:type="spellStart"/>
-      <w:r>
-        <w:rPr>
-          <w:sz w:val="24"/>
-          <w:szCs w:val="24"/>
-        </w:rPr>
-        <w:t>avl</w:t>
-      </w:r>
-      <w:proofErr w:type="spellEnd"/>
-      <w:r>
-        <w:rPr>
-          <w:rFonts w:hint="cs"/>
-          <w:sz w:val="24"/>
-          <w:szCs w:val="24"/>
-          <w:rtl/>
-        </w:rPr>
-        <w:t xml:space="preserve"> העיקריים. לוקח</w:t>
-      </w:r>
-      <w:r>
-        <w:rPr>
-          <w:rFonts w:hint="cs"/>
-          <w:sz w:val="24"/>
-          <w:szCs w:val="24"/>
-          <w:rtl/>
+        <w:t xml:space="preserve">יצירה ואתחול של שלושת עצי </w:t>
+      </w:r>
+      <w:r>
+        <w:rPr>
+          <w:rFonts w:hint="cs"/>
+          <w:sz w:val="24"/>
+          <w:szCs w:val="24"/>
+          <w:rtl/>
+        </w:rPr>
+        <w:t>ה-</w:t>
+      </w:r>
+      <m:oMath>
+        <m:r>
+          <w:rPr>
+            <w:rFonts w:ascii="Cambria Math" w:hAnsi="Cambria Math"/>
+            <w:sz w:val="24"/>
+            <w:szCs w:val="24"/>
+          </w:rPr>
+          <m:t>AVL</m:t>
+        </m:r>
+      </m:oMath>
+      <w:r>
+        <w:rPr>
+          <w:rFonts w:eastAsiaTheme="minorEastAsia"/>
+          <w:sz w:val="24"/>
+          <w:szCs w:val="24"/>
         </w:rPr>
         <w:t xml:space="preserve"> </w:t>
       </w:r>
       <w:r>
         <w:rPr>
+          <w:rFonts w:hint="cs"/>
+          <w:sz w:val="24"/>
+          <w:szCs w:val="24"/>
+          <w:rtl/>
+        </w:rPr>
+        <w:t>העיקריים. לוקח</w:t>
+      </w:r>
+      <w:r>
+        <w:rPr>
+          <w:rFonts w:hint="cs"/>
+          <w:sz w:val="24"/>
+          <w:szCs w:val="24"/>
+          <w:rtl/>
+        </w:rPr>
+        <w:t xml:space="preserve"> </w:t>
+      </w:r>
+      <w:r>
+        <w:rPr>
           <w:sz w:val="24"/>
           <w:szCs w:val="24"/>
         </w:rPr>
@@ -1053,7 +1227,7 @@
     </w:p>
     <w:p>
       <w:pPr>
-        <w:pStyle w:val="a3"/>
+        <w:pStyle w:val="ListParagraph"/>
         <w:numPr>
           <w:ilvl w:val="0"/>
           <w:numId w:val="2"/>
@@ -1117,6 +1291,7 @@
     <w:p>
       <w:pPr>
         <w:bidi/>
+        <w:ind w:firstLine="720"/>
         <w:jc w:val="both"/>
         <w:rPr>
           <w:rFonts w:asciiTheme="minorBidi" w:hAnsiTheme="minorBidi"/>
@@ -1126,12 +1301,21 @@
       </w:pPr>
       <w:r>
         <w:rPr>
+          <w:rFonts w:asciiTheme="minorBidi" w:hAnsiTheme="minorBidi" w:hint="cs"/>
+          <w:sz w:val="24"/>
+          <w:szCs w:val="24"/>
+          <w:rtl/>
+        </w:rPr>
+        <w:t>ניתוח סיבוכיות:</w:t>
+      </w:r>
+      <w:r>
+        <w:rPr>
           <w:rFonts w:asciiTheme="minorBidi" w:hAnsiTheme="minorBidi"/>
           <w:sz w:val="24"/>
           <w:szCs w:val="24"/>
           <w:rtl/>
         </w:rPr>
-        <w:t xml:space="preserve">ולכן בסה"כ פעולת אתחול מבנה הנתונים לוקחת </w:t>
+        <w:t xml:space="preserve"> בסה"כ פעולת אתחול מבנה הנתונים לוקחת </w:t>
       </w:r>
       <w:r>
         <w:rPr>
@@ -1173,23 +1357,29 @@
           <w:rtl/>
         </w:rPr>
       </w:pPr>
-      <w:proofErr w:type="spellStart"/>
-      <w:r>
-        <w:rPr>
-          <w:rFonts w:asciiTheme="minorBidi" w:hAnsiTheme="minorBidi"/>
-          <w:sz w:val="24"/>
-          <w:szCs w:val="24"/>
-          <w:highlight w:val="yellow"/>
-        </w:rPr>
-        <w:t>AddStudent</w:t>
-      </w:r>
-      <w:proofErr w:type="spellEnd"/>
+      <m:oMath>
+        <m:r>
+          <w:rPr>
+            <w:rFonts w:ascii="Cambria Math" w:hAnsi="Cambria Math"/>
+            <w:sz w:val="24"/>
+            <w:szCs w:val="24"/>
+          </w:rPr>
+          <m:t>AddStudent</m:t>
+        </m:r>
+        <m:r>
+          <w:rPr>
+            <w:rFonts w:ascii="Cambria Math" w:hAnsi="Cambria Math"/>
+            <w:sz w:val="24"/>
+            <w:szCs w:val="24"/>
+          </w:rPr>
+          <m:t>()</m:t>
+        </m:r>
+      </m:oMath>
       <w:r>
         <w:rPr>
           <w:rFonts w:asciiTheme="minorBidi" w:hAnsiTheme="minorBidi" w:hint="cs"/>
           <w:sz w:val="24"/>
           <w:szCs w:val="24"/>
-          <w:highlight w:val="yellow"/>
           <w:rtl/>
         </w:rPr>
         <w:t>:</w:t>
@@ -1197,7 +1387,7 @@
     </w:p>
     <w:p>
       <w:pPr>
-        <w:pStyle w:val="a3"/>
+        <w:pStyle w:val="ListParagraph"/>
         <w:numPr>
           <w:ilvl w:val="0"/>
           <w:numId w:val="3"/>
@@ -1256,7 +1446,7 @@
     </w:p>
     <w:p>
       <w:pPr>
-        <w:pStyle w:val="a3"/>
+        <w:pStyle w:val="ListParagraph"/>
         <w:bidi/>
         <w:jc w:val="both"/>
         <w:rPr>
@@ -1281,7 +1471,25 @@
           <w:szCs w:val="24"/>
           <w:rtl/>
         </w:rPr>
-        <w:t xml:space="preserve">נוסיף </w:t>
+        <w:t>נוסיף</w:t>
+      </w:r>
+      <w:r>
+        <w:rPr>
+          <w:rFonts w:hint="cs"/>
+          <w:sz w:val="24"/>
+          <w:szCs w:val="24"/>
+          <w:rtl/>
+        </w:rPr>
+        <w:t xml:space="preserve"> אותו</w:t>
+      </w:r>
+      <w:r>
+        <w:rPr>
+          <w:rFonts w:hint="cs"/>
+          <w:sz w:val="24"/>
+          <w:szCs w:val="24"/>
+          <w:rtl/>
+        </w:rPr>
+        <w:t xml:space="preserve"> </w:t>
       </w:r>
       <w:r>
         <w:rPr>
@@ -1394,7 +1602,7 @@
     </w:p>
     <w:p>
       <w:pPr>
-        <w:pStyle w:val="a3"/>
+        <w:pStyle w:val="ListParagraph"/>
         <w:numPr>
           <w:ilvl w:val="0"/>
           <w:numId w:val="3"/>
@@ -1527,7 +1735,7 @@
     </w:p>
     <w:p>
       <w:pPr>
-        <w:pStyle w:val="a3"/>
+        <w:pStyle w:val="ListParagraph"/>
         <w:numPr>
           <w:ilvl w:val="0"/>
           <w:numId w:val="3"/>
@@ -1596,6 +1804,7 @@
     <w:p>
       <w:pPr>
         <w:bidi/>
+        <w:ind w:firstLine="720"/>
         <w:jc w:val="both"/>
         <w:rPr>
           <w:sz w:val="24"/>
@@ -1610,7 +1819,16 @@
           <w:szCs w:val="24"/>
           <w:rtl/>
         </w:rPr>
-        <w:t xml:space="preserve">לסיכום, מספר הפעולות שנבצע הוא במקרה הגרוע </w:t>
+        <w:t xml:space="preserve">ניתוח סיבוכיות: </w:t>
+      </w:r>
+      <w:r>
+        <w:rPr>
+          <w:rFonts w:asciiTheme="minorBidi" w:hAnsiTheme="minorBidi" w:hint="cs"/>
+          <w:sz w:val="24"/>
+          <w:szCs w:val="24"/>
+          <w:rtl/>
+        </w:rPr>
+        <w:t xml:space="preserve">מספר הפעולות שנבצע הוא במקרה הגרוע </w:t>
       </w:r>
       <w:r>
         <w:rPr>
@@ -1664,67 +1882,25 @@
           <w:rtl/>
         </w:rPr>
       </w:pPr>
-    </w:p>
-    <w:p>
-      <w:pPr>
-        <w:bidi/>
-        <w:jc w:val="both"/>
-        <w:rPr>
-          <w:sz w:val="24"/>
-          <w:szCs w:val="24"/>
-          <w:rtl/>
-        </w:rPr>
-      </w:pPr>
-    </w:p>
-    <w:p>
-      <w:pPr>
-        <w:bidi/>
-        <w:jc w:val="both"/>
-        <w:rPr>
-          <w:sz w:val="24"/>
-          <w:szCs w:val="24"/>
-          <w:rtl/>
-        </w:rPr>
-      </w:pPr>
-    </w:p>
-    <w:p>
-      <w:pPr>
-        <w:bidi/>
-        <w:jc w:val="both"/>
-        <w:rPr>
-          <w:sz w:val="24"/>
-          <w:szCs w:val="24"/>
-          <w:rtl/>
-        </w:rPr>
-      </w:pPr>
-    </w:p>
-    <w:p>
-      <w:pPr>
-        <w:bidi/>
-        <w:jc w:val="both"/>
-        <w:rPr>
-          <w:sz w:val="24"/>
-          <w:szCs w:val="24"/>
-          <w:rtl/>
-        </w:rPr>
-      </w:pPr>
-      <w:proofErr w:type="spellStart"/>
-      <w:r>
-        <w:rPr>
-          <w:sz w:val="24"/>
-          <w:szCs w:val="24"/>
-          <w:highlight w:val="yellow"/>
-        </w:rPr>
-        <w:lastRenderedPageBreak/>
-        <w:t>AddTeam</w:t>
-      </w:r>
-      <w:proofErr w:type="spellEnd"/>
-      <w:r>
-        <w:rPr>
-          <w:rFonts w:hint="cs"/>
-          <w:sz w:val="24"/>
-          <w:szCs w:val="24"/>
-          <w:highlight w:val="yellow"/>
+      <m:oMath>
+        <m:r>
+          <m:rPr>
+            <m:sty m:val="p"/>
+          </m:rPr>
+          <w:rPr>
+            <w:rFonts w:ascii="Cambria Math" w:hAnsi="Cambria Math"/>
+            <w:sz w:val="24"/>
+            <w:szCs w:val="24"/>
+          </w:rPr>
+          <w:lastRenderedPageBreak/>
+          <m:t>AddTeam</m:t>
+        </m:r>
+      </m:oMath>
+      <w:r>
+        <w:rPr>
+          <w:rFonts w:hint="cs"/>
+          <w:sz w:val="24"/>
+          <w:szCs w:val="24"/>
           <w:rtl/>
         </w:rPr>
         <w:t>:</w:t>
@@ -1732,7 +1908,7 @@
     </w:p>
     <w:p>
       <w:pPr>
-        <w:pStyle w:val="a3"/>
+        <w:pStyle w:val="ListParagraph"/>
         <w:numPr>
           <w:ilvl w:val="0"/>
           <w:numId w:val="4"/>
@@ -1799,7 +1975,7 @@
     </w:p>
     <w:p>
       <w:pPr>
-        <w:pStyle w:val="a3"/>
+        <w:pStyle w:val="ListParagraph"/>
         <w:bidi/>
         <w:jc w:val="both"/>
         <w:rPr>
@@ -1979,22 +2155,24 @@
           <w:rtl/>
         </w:rPr>
       </w:pPr>
-      <w:proofErr w:type="spellStart"/>
-      <w:r>
-        <w:rPr>
-          <w:sz w:val="24"/>
-          <w:szCs w:val="24"/>
-          <w:highlight w:val="yellow"/>
-        </w:rPr>
-        <w:t>MoveStudentToTeam</w:t>
-      </w:r>
-      <w:proofErr w:type="spellEnd"/>
-      <w:r>
-        <w:rPr>
-          <w:rFonts w:hint="cs"/>
-          <w:sz w:val="24"/>
-          <w:szCs w:val="24"/>
-          <w:highlight w:val="yellow"/>
+      <m:oMath>
+        <m:r>
+          <m:rPr>
+            <m:sty m:val="p"/>
+          </m:rPr>
+          <w:rPr>
+            <w:rFonts w:ascii="Cambria Math" w:hAnsi="Cambria Math"/>
+            <w:sz w:val="24"/>
+            <w:szCs w:val="24"/>
+          </w:rPr>
+          <m:t>MoveStudentToTeam</m:t>
+        </m:r>
+      </m:oMath>
+      <w:r>
+        <w:rPr>
+          <w:rFonts w:hint="cs"/>
+          <w:sz w:val="24"/>
+          <w:szCs w:val="24"/>
           <w:rtl/>
         </w:rPr>
         <w:t>:</w:t>
@@ -2002,7 +2180,7 @@
     </w:p>
     <w:p>
       <w:pPr>
-        <w:pStyle w:val="a3"/>
+        <w:pStyle w:val="ListParagraph"/>
         <w:numPr>
           <w:ilvl w:val="0"/>
           <w:numId w:val="5"/>
@@ -2106,7 +2284,7 @@
     </w:p>
     <w:p>
       <w:pPr>
-        <w:pStyle w:val="a3"/>
+        <w:pStyle w:val="ListParagraph"/>
         <w:numPr>
           <w:ilvl w:val="0"/>
           <w:numId w:val="5"/>
@@ -2147,113 +2325,7 @@
     </w:p>
     <w:p>
       <w:pPr>
-        <w:pStyle w:val="a3"/>
-        <w:bidi/>
-        <w:jc w:val="both"/>
-        <w:rPr>
-          <w:sz w:val="24"/>
-          <w:szCs w:val="24"/>
-          <w:rtl/>
-        </w:rPr>
-      </w:pPr>
-      <w:r>
-        <w:rPr>
-          <w:rFonts w:hint="cs"/>
-          <w:sz w:val="24"/>
-          <w:szCs w:val="24"/>
-          <w:rtl/>
-        </w:rPr>
-        <w:t xml:space="preserve">- אם כן </w:t>
-      </w:r>
-      <w:r>
-        <w:rPr>
-          <w:sz w:val="24"/>
-          <w:szCs w:val="24"/>
-          <w:rtl/>
-        </w:rPr>
-        <w:t>–</w:t>
-      </w:r>
-      <w:r>
-        <w:rPr>
-          <w:rFonts w:hint="cs"/>
-          <w:sz w:val="24"/>
-          <w:szCs w:val="24"/>
-          <w:rtl/>
-        </w:rPr>
-        <w:t xml:space="preserve"> הרי שאין לו צוות עדיין וניתן להקצות אותו לצוות החדש מבלי להעבירו.</w:t>
-      </w:r>
-    </w:p>
-    <w:p>
-      <w:pPr>
-        <w:pStyle w:val="a3"/>
-        <w:bidi/>
-        <w:jc w:val="both"/>
-        <w:rPr>
-          <w:sz w:val="24"/>
-          <w:szCs w:val="24"/>
-          <w:rtl/>
-        </w:rPr>
-      </w:pPr>
-      <w:r>
-        <w:rPr>
-          <w:rFonts w:hint="cs"/>
-          <w:sz w:val="24"/>
-          <w:szCs w:val="24"/>
-          <w:rtl/>
-        </w:rPr>
-        <w:t xml:space="preserve">- אם לא </w:t>
-      </w:r>
-      <w:r>
-        <w:rPr>
-          <w:sz w:val="24"/>
-          <w:szCs w:val="24"/>
-          <w:rtl/>
-        </w:rPr>
-        <w:t>–</w:t>
-      </w:r>
-      <w:r>
-        <w:rPr>
-          <w:rFonts w:hint="cs"/>
-          <w:sz w:val="24"/>
-          <w:szCs w:val="24"/>
-          <w:rtl/>
-        </w:rPr>
-        <w:t xml:space="preserve"> צרי</w:t>
-      </w:r>
-      <w:r>
-        <w:rPr>
-          <w:rFonts w:hint="cs"/>
-          <w:sz w:val="24"/>
-          <w:szCs w:val="24"/>
-          <w:rtl/>
-        </w:rPr>
-        <w:t>ך להעבירו מהצוות הישן לצוות החדש</w:t>
-      </w:r>
-      <w:r>
-        <w:rPr>
-          <w:rFonts w:hint="cs"/>
-          <w:sz w:val="24"/>
-          <w:szCs w:val="24"/>
-          <w:rtl/>
-        </w:rPr>
-        <w:t>.</w:t>
-      </w:r>
-    </w:p>
-    <w:p>
-      <w:pPr>
-        <w:pStyle w:val="a3"/>
-        <w:bidi/>
-        <w:jc w:val="both"/>
-        <w:rPr>
-          <w:sz w:val="24"/>
-          <w:szCs w:val="24"/>
-          <w:rtl/>
-        </w:rPr>
-      </w:pPr>
-    </w:p>
-    <w:p>
-      <w:pPr>
-        <w:pStyle w:val="a3"/>
+        <w:pStyle w:val="ListParagraph"/>
         <w:numPr>
           <w:ilvl w:val="0"/>
           <w:numId w:val="1"/>
@@ -2294,7 +2366,7 @@
     </w:p>
     <w:p>
       <w:pPr>
-        <w:pStyle w:val="a3"/>
+        <w:pStyle w:val="ListParagraph"/>
         <w:numPr>
           <w:ilvl w:val="0"/>
           <w:numId w:val="6"/>
@@ -2339,6 +2411,15 @@
           <w:szCs w:val="24"/>
           <w:rtl/>
         </w:rPr>
+        <w:t xml:space="preserve"> אם הצוות לא קיים, נחזיר שגיאה בהתאם ונסיים.</w:t>
+      </w:r>
+      <w:r>
+        <w:rPr>
+          <w:rFonts w:hint="cs"/>
+          <w:sz w:val="24"/>
+          <w:szCs w:val="24"/>
+          <w:rtl/>
+        </w:rPr>
         <w:t xml:space="preserve"> </w:t>
       </w:r>
       <w:r>
@@ -2386,7 +2467,7 @@
     </w:p>
     <w:p>
       <w:pPr>
-        <w:pStyle w:val="a3"/>
+        <w:pStyle w:val="ListParagraph"/>
         <w:numPr>
           <w:ilvl w:val="0"/>
           <w:numId w:val="6"/>
@@ -2423,7 +2504,41 @@
           <w:szCs w:val="24"/>
           <w:rtl/>
         </w:rPr>
-        <w:t xml:space="preserve"> האובייקט של הצוות שמצאנו ונוסיף בו את הסטודנט (פעולה זו לוקחת </w:t>
+        <w:t xml:space="preserve"> האובייקט של הצוות שמצאנו</w:t>
+      </w:r>
+      <w:r>
+        <w:rPr>
+          <w:rFonts w:hint="cs"/>
+          <w:sz w:val="24"/>
+          <w:szCs w:val="24"/>
+          <w:rtl/>
+        </w:rPr>
+        <w:t xml:space="preserve"> (</w:t>
+      </w:r>
+      <w:r>
+        <w:rPr>
+          <w:sz w:val="24"/>
+          <w:szCs w:val="24"/>
+        </w:rPr>
+        <w:t>O(1)</w:t>
+      </w:r>
+      <w:r>
+        <w:rPr>
+          <w:rFonts w:hint="cs"/>
+          <w:sz w:val="24"/>
+          <w:szCs w:val="24"/>
+          <w:rtl/>
+        </w:rPr>
+        <w:t>)</w:t>
+      </w:r>
+      <w:r>
+        <w:rPr>
+          <w:rFonts w:hint="cs"/>
+          <w:sz w:val="24"/>
+          <w:szCs w:val="24"/>
+          <w:rtl/>
+        </w:rPr>
+        <w:t xml:space="preserve"> ונוסיף בו את הסטודנט (פעולה זו לוקחת </w:t>
       </w:r>
       <w:r>
         <w:rPr>
@@ -2473,6 +2588,15 @@
       </w:r>
       <w:r>
         <w:rPr>
+          <w:rFonts w:hint="cs"/>
+          <w:sz w:val="24"/>
+          <w:szCs w:val="24"/>
+          <w:rtl/>
+        </w:rPr>
+        <w:t>-</w:t>
+      </w:r>
+      <w:r>
+        <w:rPr>
           <w:sz w:val="24"/>
           <w:szCs w:val="24"/>
         </w:rPr>
@@ -2480,6 +2604,13 @@
       </w:r>
       <w:r>
         <w:rPr>
+          <w:sz w:val="24"/>
+          <w:szCs w:val="24"/>
+        </w:rPr>
+        <w:t>&lt;n</w:t>
+      </w:r>
+      <w:r>
+        <w:rPr>
           <w:rFonts w:hint="cs"/>
           <w:sz w:val="24"/>
           <w:szCs w:val="24"/>
@@ -2490,7 +2621,7 @@
     </w:p>
     <w:p>
       <w:pPr>
-        <w:pStyle w:val="a3"/>
+        <w:pStyle w:val="ListParagraph"/>
         <w:numPr>
           <w:ilvl w:val="0"/>
           <w:numId w:val="6"/>
@@ -2545,15 +2676,34 @@
         </w:rPr>
         <w:t>O(</w:t>
       </w:r>
-      <w:proofErr w:type="spellStart"/>
-      <w:r>
-        <w:rPr>
-          <w:sz w:val="24"/>
-          <w:szCs w:val="24"/>
-        </w:rPr>
-        <w:t>logn</w:t>
-      </w:r>
-      <w:proofErr w:type="spellEnd"/>
+      <w:r>
+        <w:rPr>
+          <w:sz w:val="24"/>
+          <w:szCs w:val="24"/>
+        </w:rPr>
+        <w:t>2*</w:t>
+      </w:r>
+      <w:r>
+        <w:rPr>
+          <w:sz w:val="24"/>
+          <w:szCs w:val="24"/>
+        </w:rPr>
+        <w:t>log</w:t>
+      </w:r>
+      <w:r>
+        <w:rPr>
+          <w:sz w:val="24"/>
+          <w:szCs w:val="24"/>
+        </w:rPr>
+        <w:t>(</w:t>
+      </w:r>
+      <w:r>
+        <w:rPr>
+          <w:sz w:val="24"/>
+          <w:szCs w:val="24"/>
+        </w:rPr>
+        <w:t>n</w:t>
+      </w:r>
       <w:r>
         <w:rPr>
           <w:sz w:val="24"/>
@@ -2563,6 +2713,13 @@
       </w:r>
       <w:r>
         <w:rPr>
+          <w:sz w:val="24"/>
+          <w:szCs w:val="24"/>
+        </w:rPr>
+        <w:t>)</w:t>
+      </w:r>
+      <w:r>
+        <w:rPr>
           <w:rFonts w:hint="cs"/>
           <w:sz w:val="24"/>
           <w:szCs w:val="24"/>
@@ -2591,7 +2748,7 @@
     </w:p>
     <w:p>
       <w:pPr>
-        <w:pStyle w:val="a3"/>
+        <w:pStyle w:val="ListParagraph"/>
         <w:numPr>
           <w:ilvl w:val="0"/>
           <w:numId w:val="6"/>
@@ -2710,19 +2867,19 @@
     </w:p>
     <w:p>
       <w:pPr>
-        <w:pStyle w:val="a3"/>
-        <w:bidi/>
-        <w:jc w:val="both"/>
-        <w:rPr>
-          <w:sz w:val="24"/>
-          <w:szCs w:val="24"/>
-          <w:rtl/>
-        </w:rPr>
-      </w:pPr>
-    </w:p>
-    <w:p>
-      <w:pPr>
-        <w:pStyle w:val="a3"/>
+        <w:pStyle w:val="ListParagraph"/>
+        <w:bidi/>
+        <w:jc w:val="both"/>
+        <w:rPr>
+          <w:sz w:val="24"/>
+          <w:szCs w:val="24"/>
+          <w:rtl/>
+        </w:rPr>
+      </w:pPr>
+    </w:p>
+    <w:p>
+      <w:pPr>
+        <w:pStyle w:val="ListParagraph"/>
         <w:numPr>
           <w:ilvl w:val="0"/>
           <w:numId w:val="1"/>
@@ -2763,7 +2920,7 @@
     </w:p>
     <w:p>
       <w:pPr>
-        <w:pStyle w:val="a3"/>
+        <w:pStyle w:val="ListParagraph"/>
         <w:numPr>
           <w:ilvl w:val="0"/>
           <w:numId w:val="8"/>
@@ -2782,183 +2939,12 @@
           <w:szCs w:val="24"/>
           <w:rtl/>
         </w:rPr>
-        <w:t xml:space="preserve">ניגש לצוות שאליו מצביע המצביע ונסיר מעץ הסטודנטים של הצוות הנ"ל את הסטודנט שברצוננו להעביר (פעולה זו לוקחת </w:t>
-      </w:r>
-      <w:r>
-        <w:rPr>
-          <w:sz w:val="24"/>
-          <w:szCs w:val="24"/>
-        </w:rPr>
-        <w:t>O(</w:t>
-      </w:r>
-      <w:r>
-        <w:rPr>
-          <w:sz w:val="24"/>
-          <w:szCs w:val="24"/>
-        </w:rPr>
-        <w:t>log(m)=O(log(n)</w:t>
-      </w:r>
-      <w:r>
-        <w:rPr>
-          <w:sz w:val="24"/>
-          <w:szCs w:val="24"/>
-        </w:rPr>
-        <w:t>)</w:t>
-      </w:r>
-      <w:r>
-        <w:rPr>
-          <w:rFonts w:hint="cs"/>
-          <w:sz w:val="24"/>
-          <w:szCs w:val="24"/>
-          <w:rtl/>
-        </w:rPr>
-        <w:t xml:space="preserve"> כאשר </w:t>
-      </w:r>
-      <w:r>
-        <w:rPr>
-          <w:sz w:val="24"/>
-          <w:szCs w:val="24"/>
-        </w:rPr>
-        <w:t>n</w:t>
-      </w:r>
-      <w:r>
-        <w:rPr>
-          <w:rFonts w:hint="cs"/>
-          <w:sz w:val="24"/>
-          <w:szCs w:val="24"/>
-          <w:rtl/>
-        </w:rPr>
-        <w:t xml:space="preserve"> הוא מס' הסטודנטים במערכת, ו</w:t>
-      </w:r>
-      <w:r>
-        <w:rPr>
-          <w:sz w:val="24"/>
-          <w:szCs w:val="24"/>
-        </w:rPr>
-        <w:t>m</w:t>
-      </w:r>
-      <w:r>
-        <w:rPr>
-          <w:rFonts w:hint="cs"/>
-          <w:sz w:val="24"/>
-          <w:szCs w:val="24"/>
-          <w:rtl/>
-        </w:rPr>
-        <w:t xml:space="preserve"> מס' הסטודנטים ששייכים לצוות המסויים שמצאנו).</w:t>
-      </w:r>
-    </w:p>
-    <w:p>
-      <w:pPr>
-        <w:pStyle w:val="a3"/>
-        <w:bidi/>
-        <w:ind w:left="1080"/>
-        <w:jc w:val="both"/>
-        <w:rPr>
-          <w:sz w:val="24"/>
-          <w:szCs w:val="24"/>
-        </w:rPr>
-      </w:pPr>
-      <w:r>
-        <w:rPr>
-          <w:rFonts w:hint="cs"/>
-          <w:sz w:val="24"/>
-          <w:szCs w:val="24"/>
-          <w:rtl/>
-        </w:rPr>
-        <w:t>*אם הוא היה הסטודנט החזק ביותר</w:t>
-      </w:r>
-      <w:r>
-        <w:rPr>
-          <w:rFonts w:hint="cs"/>
-          <w:sz w:val="24"/>
-          <w:szCs w:val="24"/>
-          <w:rtl/>
-        </w:rPr>
-        <w:t xml:space="preserve"> בצוות</w:t>
-      </w:r>
-      <w:r>
-        <w:rPr>
-          <w:rFonts w:hint="cs"/>
-          <w:sz w:val="24"/>
-          <w:szCs w:val="24"/>
-          <w:rtl/>
-        </w:rPr>
-        <w:t xml:space="preserve">, ניגש לעץ הסטודנטים של הצוות הנוכחי שממוין לפי </w:t>
-      </w:r>
-      <w:r>
-        <w:rPr>
-          <w:rFonts w:hint="cs"/>
-          <w:sz w:val="24"/>
-          <w:szCs w:val="24"/>
-        </w:rPr>
-        <w:t>POWER</w:t>
-      </w:r>
-      <w:r>
-        <w:rPr>
-          <w:rFonts w:hint="cs"/>
-          <w:sz w:val="24"/>
-          <w:szCs w:val="24"/>
-          <w:rtl/>
-        </w:rPr>
-        <w:t xml:space="preserve"> לאיבר התחתון הימני ביותר ונרשום בתא הסטודנט החזק ביותר בצוות</w:t>
-      </w:r>
-      <w:r>
-        <w:rPr>
-          <w:rFonts w:hint="cs"/>
-          <w:sz w:val="24"/>
-          <w:szCs w:val="24"/>
-          <w:rtl/>
-        </w:rPr>
-        <w:t xml:space="preserve"> את נתוני הסטודנט שנמצא בו. </w:t>
-      </w:r>
-      <w:r>
-        <w:rPr>
-          <w:sz w:val="24"/>
-          <w:szCs w:val="24"/>
-        </w:rPr>
-        <w:t>O(</w:t>
-      </w:r>
-      <w:r>
-        <w:rPr>
-          <w:sz w:val="24"/>
-          <w:szCs w:val="24"/>
-        </w:rPr>
-        <w:t>log(m)</w:t>
-      </w:r>
-      <w:r>
-        <w:rPr>
-          <w:sz w:val="24"/>
-          <w:szCs w:val="24"/>
-        </w:rPr>
-        <w:t>)</w:t>
-      </w:r>
-      <w:r>
-        <w:rPr>
-          <w:sz w:val="24"/>
-          <w:szCs w:val="24"/>
-        </w:rPr>
-        <w:t>=O(log(n)</w:t>
-      </w:r>
-      <w:r>
-        <w:rPr>
-          <w:sz w:val="24"/>
-          <w:szCs w:val="24"/>
-        </w:rPr>
-        <w:t>)</w:t>
-      </w:r>
-      <w:r>
-        <w:rPr>
-          <w:rFonts w:hint="cs"/>
-          <w:sz w:val="24"/>
-          <w:szCs w:val="24"/>
-          <w:rtl/>
-        </w:rPr>
-        <w:t xml:space="preserve"> כנ"ל.</w:t>
-      </w:r>
-    </w:p>
-    <w:p>
-      <w:pPr>
-        <w:pStyle w:val="a3"/>
+        <w:t xml:space="preserve">אם הצוות החדש הוא גם הצוות הנוכחי, נסיים ונחזיר הצלחה. </w:t>
+      </w:r>
+    </w:p>
+    <w:p>
+      <w:pPr>
+        <w:pStyle w:val="ListParagraph"/>
         <w:numPr>
           <w:ilvl w:val="0"/>
           <w:numId w:val="8"/>
@@ -2977,49 +2963,28 @@
           <w:szCs w:val="24"/>
           <w:rtl/>
         </w:rPr>
-        <w:t xml:space="preserve">נחפש את  הצוות שאליו ברצוננו להוסיף את הסטודנט בעץ הצוותים הממוין לפי </w:t>
-      </w:r>
-      <w:r>
-        <w:rPr>
-          <w:rFonts w:hint="cs"/>
-          <w:sz w:val="24"/>
-          <w:szCs w:val="24"/>
-        </w:rPr>
-        <w:t>ID</w:t>
-      </w:r>
-      <w:r>
-        <w:rPr>
-          <w:rFonts w:hint="cs"/>
-          <w:sz w:val="24"/>
-          <w:szCs w:val="24"/>
-          <w:rtl/>
-        </w:rPr>
-        <w:t xml:space="preserve"> של הצוותים.</w:t>
-      </w:r>
-      <w:r>
-        <w:rPr>
-          <w:rFonts w:hint="cs"/>
-          <w:sz w:val="24"/>
-          <w:szCs w:val="24"/>
-          <w:rtl/>
-        </w:rPr>
-        <w:t xml:space="preserve"> </w:t>
-      </w:r>
-      <w:r>
-        <w:rPr>
-          <w:rFonts w:hint="cs"/>
-          <w:sz w:val="24"/>
-          <w:szCs w:val="24"/>
-          <w:rtl/>
-        </w:rPr>
-        <w:t xml:space="preserve">(פעולה זו לוקחת </w:t>
-      </w:r>
-      <w:r>
-        <w:rPr>
-          <w:sz w:val="24"/>
-          <w:szCs w:val="24"/>
-        </w:rPr>
-        <w:t>O(log(k))</w:t>
+        <w:t xml:space="preserve">ניגש לצוות שאליו מצביע המצביע ונסיר מעץ הסטודנטים של הצוות הנ"ל את הסטודנט שברצוננו להעביר (פעולה זו לוקחת </w:t>
+      </w:r>
+      <w:r>
+        <w:rPr>
+          <w:sz w:val="24"/>
+          <w:szCs w:val="24"/>
+        </w:rPr>
+        <w:t>O(</w:t>
+      </w:r>
+      <w:r>
+        <w:rPr>
+          <w:sz w:val="24"/>
+          <w:szCs w:val="24"/>
+        </w:rPr>
+        <w:t>log(m)=O(log(n)</w:t>
+      </w:r>
+      <w:r>
+        <w:rPr>
+          <w:sz w:val="24"/>
+          <w:szCs w:val="24"/>
+        </w:rPr>
+        <w:t>)</w:t>
       </w:r>
       <w:r>
         <w:rPr>
@@ -3032,25 +2997,149 @@
       </w:r>
       <w:r>
         <w:rPr>
-          <w:rFonts w:hint="cs"/>
-          <w:sz w:val="24"/>
-          <w:szCs w:val="24"/>
-        </w:rPr>
-        <w:t>K</w:t>
-      </w:r>
-      <w:r>
-        <w:rPr>
-          <w:rFonts w:hint="cs"/>
-          <w:sz w:val="24"/>
-          <w:szCs w:val="24"/>
-          <w:rtl/>
-        </w:rPr>
-        <w:t xml:space="preserve"> הוא מס' הצוותים במערכת).</w:t>
-      </w:r>
-    </w:p>
-    <w:p>
-      <w:pPr>
-        <w:pStyle w:val="a3"/>
+          <w:sz w:val="24"/>
+          <w:szCs w:val="24"/>
+        </w:rPr>
+        <w:t>n</w:t>
+      </w:r>
+      <w:r>
+        <w:rPr>
+          <w:rFonts w:hint="cs"/>
+          <w:sz w:val="24"/>
+          <w:szCs w:val="24"/>
+          <w:rtl/>
+        </w:rPr>
+        <w:t xml:space="preserve"> הוא מס' הסטודנטים במערכת, ו</w:t>
+      </w:r>
+      <w:r>
+        <w:rPr>
+          <w:sz w:val="24"/>
+          <w:szCs w:val="24"/>
+        </w:rPr>
+        <w:t>m</w:t>
+      </w:r>
+      <w:r>
+        <w:rPr>
+          <w:rFonts w:hint="cs"/>
+          <w:sz w:val="24"/>
+          <w:szCs w:val="24"/>
+          <w:rtl/>
+        </w:rPr>
+        <w:t xml:space="preserve"> מס' הסטודנטים ששייכים לצוות המסויים שמצאנו).</w:t>
+      </w:r>
+    </w:p>
+    <w:p>
+      <w:pPr>
+        <w:pStyle w:val="ListParagraph"/>
+        <w:bidi/>
+        <w:ind w:left="1080"/>
+        <w:jc w:val="both"/>
+        <w:rPr>
+          <w:sz w:val="24"/>
+          <w:szCs w:val="24"/>
+        </w:rPr>
+      </w:pPr>
+      <w:r>
+        <w:rPr>
+          <w:rFonts w:hint="cs"/>
+          <w:sz w:val="24"/>
+          <w:szCs w:val="24"/>
+          <w:rtl/>
+        </w:rPr>
+        <w:t>*אם הוא היה הסטודנט החזק ביותר</w:t>
+      </w:r>
+      <w:r>
+        <w:rPr>
+          <w:rFonts w:hint="cs"/>
+          <w:sz w:val="24"/>
+          <w:szCs w:val="24"/>
+          <w:rtl/>
+        </w:rPr>
+        <w:t xml:space="preserve"> בצוות</w:t>
+      </w:r>
+      <w:r>
+        <w:rPr>
+          <w:rFonts w:hint="cs"/>
+          <w:sz w:val="24"/>
+          <w:szCs w:val="24"/>
+          <w:rtl/>
+        </w:rPr>
+        <w:t xml:space="preserve">, ניגש לעץ הסטודנטים של הצוות הנוכחי שממוין לפי </w:t>
+      </w:r>
+      <w:r>
+        <w:rPr>
+          <w:rFonts w:hint="cs"/>
+          <w:sz w:val="24"/>
+          <w:szCs w:val="24"/>
+        </w:rPr>
+        <w:t>POWER</w:t>
+      </w:r>
+      <w:r>
+        <w:rPr>
+          <w:rFonts w:hint="cs"/>
+          <w:sz w:val="24"/>
+          <w:szCs w:val="24"/>
+          <w:rtl/>
+        </w:rPr>
+        <w:t xml:space="preserve"> לאיבר התחתון הימני ביותר ונרשום בתא הסטודנט החזק ביותר בצוות</w:t>
+      </w:r>
+      <w:r>
+        <w:rPr>
+          <w:rFonts w:hint="cs"/>
+          <w:sz w:val="24"/>
+          <w:szCs w:val="24"/>
+          <w:rtl/>
+        </w:rPr>
+        <w:t xml:space="preserve"> את נתוני הסטודנט שנמצא בו. </w:t>
+      </w:r>
+      <w:r>
+        <w:rPr>
+          <w:sz w:val="24"/>
+          <w:szCs w:val="24"/>
+        </w:rPr>
+        <w:t>O(</w:t>
+      </w:r>
+      <w:r>
+        <w:rPr>
+          <w:sz w:val="24"/>
+          <w:szCs w:val="24"/>
+        </w:rPr>
+        <w:t>log(m)</w:t>
+      </w:r>
+      <w:r>
+        <w:rPr>
+          <w:sz w:val="24"/>
+          <w:szCs w:val="24"/>
+        </w:rPr>
+        <w:t>)</w:t>
+      </w:r>
+      <w:r>
+        <w:rPr>
+          <w:sz w:val="24"/>
+          <w:szCs w:val="24"/>
+        </w:rPr>
+        <w:t>=O(log(n)</w:t>
+      </w:r>
+      <w:r>
+        <w:rPr>
+          <w:sz w:val="24"/>
+          <w:szCs w:val="24"/>
+        </w:rPr>
+        <w:t>)</w:t>
+      </w:r>
+      <w:r>
+        <w:rPr>
+          <w:rFonts w:hint="cs"/>
+          <w:sz w:val="24"/>
+          <w:szCs w:val="24"/>
+          <w:rtl/>
+        </w:rPr>
+        <w:t xml:space="preserve"> כנ"ל.</w:t>
+      </w:r>
+    </w:p>
+    <w:p>
+      <w:pPr>
+        <w:pStyle w:val="ListParagraph"/>
         <w:numPr>
           <w:ilvl w:val="0"/>
           <w:numId w:val="8"/>
@@ -3069,12 +3158,31 @@
           <w:szCs w:val="24"/>
           <w:rtl/>
         </w:rPr>
-        <w:t>ניגש לעץ שמחזיק</w:t>
-      </w:r>
-      <w:r>
-        <w:rPr>
-          <w:sz w:val="24"/>
-          <w:szCs w:val="24"/>
+        <w:t xml:space="preserve">נחפש את  הצוות שאליו ברצוננו להוסיף את הסטודנט בעץ הצוותים הממוין לפי </w:t>
+      </w:r>
+      <w:r>
+        <w:rPr>
+          <w:rFonts w:hint="cs"/>
+          <w:sz w:val="24"/>
+          <w:szCs w:val="24"/>
+        </w:rPr>
+        <w:t>ID</w:t>
+      </w:r>
+      <w:r>
+        <w:rPr>
+          <w:rFonts w:hint="cs"/>
+          <w:sz w:val="24"/>
+          <w:szCs w:val="24"/>
+          <w:rtl/>
+        </w:rPr>
+        <w:t xml:space="preserve"> של הצוותים.</w:t>
+      </w:r>
+      <w:r>
+        <w:rPr>
+          <w:rFonts w:hint="cs"/>
+          <w:sz w:val="24"/>
+          <w:szCs w:val="24"/>
+          <w:rtl/>
         </w:rPr>
         <w:t xml:space="preserve"> </w:t>
       </w:r>
@@ -3085,37 +3193,14 @@
           <w:szCs w:val="24"/>
           <w:rtl/>
         </w:rPr>
-        <w:t xml:space="preserve">את </w:t>
-      </w:r>
-      <w:r>
-        <w:rPr>
-          <w:rFonts w:hint="cs"/>
-          <w:sz w:val="24"/>
-          <w:szCs w:val="24"/>
-          <w:rtl/>
-        </w:rPr>
-        <w:t xml:space="preserve">האובייקט של הצוות שמצאנו ונוסיף בו את הסטודנט (פעולה זו לוקחת </w:t>
-      </w:r>
-      <w:r>
-        <w:rPr>
-          <w:sz w:val="24"/>
-          <w:szCs w:val="24"/>
-        </w:rPr>
-        <w:t>O(</w:t>
-      </w:r>
-      <w:r>
-        <w:rPr>
-          <w:sz w:val="24"/>
-          <w:szCs w:val="24"/>
-        </w:rPr>
-        <w:t>log(m)=O(log(n)</w:t>
-      </w:r>
-      <w:r>
-        <w:rPr>
-          <w:sz w:val="24"/>
-          <w:szCs w:val="24"/>
-        </w:rPr>
-        <w:t>)</w:t>
+        <w:t xml:space="preserve">(פעולה זו לוקחת </w:t>
+      </w:r>
+      <w:r>
+        <w:rPr>
+          <w:sz w:val="24"/>
+          <w:szCs w:val="24"/>
+        </w:rPr>
+        <w:t>O(log(k))</w:t>
       </w:r>
       <w:r>
         <w:rPr>
@@ -3128,40 +3213,25 @@
       </w:r>
       <w:r>
         <w:rPr>
-          <w:sz w:val="24"/>
-          <w:szCs w:val="24"/>
-        </w:rPr>
-        <w:t>n</w:t>
-      </w:r>
-      <w:r>
-        <w:rPr>
-          <w:rFonts w:hint="cs"/>
-          <w:sz w:val="24"/>
-          <w:szCs w:val="24"/>
-          <w:rtl/>
-        </w:rPr>
-        <w:t xml:space="preserve"> הוא מס' הסטודנטים במערכת, ו</w:t>
-      </w:r>
-      <w:r>
-        <w:rPr>
-          <w:sz w:val="24"/>
-          <w:szCs w:val="24"/>
-        </w:rPr>
-        <w:t>m</w:t>
-      </w:r>
-      <w:r>
-        <w:rPr>
-          <w:rFonts w:hint="cs"/>
-          <w:sz w:val="24"/>
-          <w:szCs w:val="24"/>
-          <w:rtl/>
-        </w:rPr>
-        <w:t xml:space="preserve"> מס' הסטודנטים ששייכים לצוות המסויים שמצאנו).</w:t>
-      </w:r>
-    </w:p>
-    <w:p>
-      <w:pPr>
-        <w:pStyle w:val="a3"/>
+          <w:rFonts w:hint="cs"/>
+          <w:sz w:val="24"/>
+          <w:szCs w:val="24"/>
+        </w:rPr>
+        <w:t>K</w:t>
+      </w:r>
+      <w:r>
+        <w:rPr>
+          <w:rFonts w:hint="cs"/>
+          <w:sz w:val="24"/>
+          <w:szCs w:val="24"/>
+          <w:rtl/>
+        </w:rPr>
+        <w:t xml:space="preserve"> הוא מס' הצוותים במערכת).</w:t>
+      </w:r>
+    </w:p>
+    <w:p>
+      <w:pPr>
+        <w:pStyle w:val="ListParagraph"/>
         <w:numPr>
           <w:ilvl w:val="0"/>
           <w:numId w:val="8"/>
@@ -3180,8 +3250,32 @@
           <w:szCs w:val="24"/>
           <w:rtl/>
         </w:rPr>
-        <w:lastRenderedPageBreak/>
-        <w:t xml:space="preserve">נשנה את המצביע כעת כך שיצביע על אובייקט הצוות החדש שלו, ואת המצביעים של הסטודנט בעצי הסטודנטים כך שיצביעו על הצוות החדש (חיפוש ושינוי המצביעים לוקח </w:t>
+        <w:t>ניגש לעץ שמחזיק</w:t>
+      </w:r>
+      <w:r>
+        <w:rPr>
+          <w:sz w:val="24"/>
+          <w:szCs w:val="24"/>
+        </w:rPr>
+        <w:t xml:space="preserve"> </w:t>
+      </w:r>
+      <w:r>
+        <w:rPr>
+          <w:rFonts w:hint="cs"/>
+          <w:sz w:val="24"/>
+          <w:szCs w:val="24"/>
+          <w:rtl/>
+        </w:rPr>
+        <w:t xml:space="preserve">את </w:t>
+      </w:r>
+      <w:r>
+        <w:rPr>
+          <w:rFonts w:hint="cs"/>
+          <w:sz w:val="24"/>
+          <w:szCs w:val="24"/>
+          <w:rtl/>
+        </w:rPr>
+        <w:t xml:space="preserve">האובייקט של הצוות שמצאנו ונוסיף בו את הסטודנט (פעולה זו לוקחת </w:t>
       </w:r>
       <w:r>
         <w:rPr>
@@ -3190,15 +3284,13 @@
         </w:rPr>
         <w:t>O(</w:t>
       </w:r>
-      <w:proofErr w:type="spellStart"/>
-      <w:r>
-        <w:rPr>
-          <w:sz w:val="24"/>
-          <w:szCs w:val="24"/>
-        </w:rPr>
-        <w:t>logn</w:t>
-      </w:r>
-      <w:proofErr w:type="spellEnd"/>
+      <w:r>
+        <w:rPr>
+          <w:sz w:val="24"/>
+          <w:szCs w:val="24"/>
+        </w:rPr>
+        <w:t>log(m)=O(log(n)</w:t>
+      </w:r>
       <w:r>
         <w:rPr>
           <w:sz w:val="24"/>
@@ -3213,12 +3305,44 @@
           <w:szCs w:val="24"/>
           <w:rtl/>
         </w:rPr>
-        <w:t xml:space="preserve"> במקרה הגרוע.)</w:t>
-      </w:r>
-    </w:p>
-    <w:p>
-      <w:pPr>
-        <w:pStyle w:val="a3"/>
+        <w:t xml:space="preserve"> כאשר </w:t>
+      </w:r>
+      <w:r>
+        <w:rPr>
+          <w:sz w:val="24"/>
+          <w:szCs w:val="24"/>
+        </w:rPr>
+        <w:t>n</w:t>
+      </w:r>
+      <w:r>
+        <w:rPr>
+          <w:rFonts w:hint="cs"/>
+          <w:sz w:val="24"/>
+          <w:szCs w:val="24"/>
+          <w:rtl/>
+        </w:rPr>
+        <w:t xml:space="preserve"> הוא מס' הסטודנטים במערכת, ו</w:t>
+      </w:r>
+      <w:r>
+        <w:rPr>
+          <w:sz w:val="24"/>
+          <w:szCs w:val="24"/>
+        </w:rPr>
+        <w:t>m</w:t>
+      </w:r>
+      <w:r>
+        <w:rPr>
+          <w:rFonts w:hint="cs"/>
+          <w:sz w:val="24"/>
+          <w:szCs w:val="24"/>
+          <w:rtl/>
+        </w:rPr>
+        <w:t xml:space="preserve"> מס' הסטודנטים ששייכים לצוות המסויים שמצאנו).</w:t>
+      </w:r>
+    </w:p>
+    <w:p>
+      <w:pPr>
+        <w:pStyle w:val="ListParagraph"/>
         <w:numPr>
           <w:ilvl w:val="0"/>
           <w:numId w:val="8"/>
@@ -3237,6 +3361,63 @@
           <w:szCs w:val="24"/>
           <w:rtl/>
         </w:rPr>
+        <w:lastRenderedPageBreak/>
+        <w:t xml:space="preserve">נשנה את המצביע כעת כך שיצביע על אובייקט הצוות החדש שלו, ואת המצביעים של הסטודנט בעצי הסטודנטים כך שיצביעו על הצוות החדש (חיפוש ושינוי המצביעים לוקח </w:t>
+      </w:r>
+      <w:r>
+        <w:rPr>
+          <w:sz w:val="24"/>
+          <w:szCs w:val="24"/>
+        </w:rPr>
+        <w:t>O(</w:t>
+      </w:r>
+      <w:proofErr w:type="spellStart"/>
+      <w:r>
+        <w:rPr>
+          <w:sz w:val="24"/>
+          <w:szCs w:val="24"/>
+        </w:rPr>
+        <w:t>logn</w:t>
+      </w:r>
+      <w:proofErr w:type="spellEnd"/>
+      <w:r>
+        <w:rPr>
+          <w:sz w:val="24"/>
+          <w:szCs w:val="24"/>
+        </w:rPr>
+        <w:t>)</w:t>
+      </w:r>
+      <w:r>
+        <w:rPr>
+          <w:rFonts w:hint="cs"/>
+          <w:sz w:val="24"/>
+          <w:szCs w:val="24"/>
+          <w:rtl/>
+        </w:rPr>
+        <w:t xml:space="preserve"> במקרה הגרוע.)</w:t>
+      </w:r>
+    </w:p>
+    <w:p>
+      <w:pPr>
+        <w:pStyle w:val="ListParagraph"/>
+        <w:numPr>
+          <w:ilvl w:val="0"/>
+          <w:numId w:val="8"/>
+        </w:numPr>
+        <w:bidi/>
+        <w:jc w:val="both"/>
+        <w:rPr>
+          <w:sz w:val="24"/>
+          <w:szCs w:val="24"/>
+        </w:rPr>
+      </w:pPr>
+      <w:r>
+        <w:rPr>
+          <w:rFonts w:hint="cs"/>
+          <w:sz w:val="24"/>
+          <w:szCs w:val="24"/>
+          <w:rtl/>
+        </w:rPr>
         <w:t xml:space="preserve">בנוסף נבדוק את תא הסטודנט החזק ביותר בצוות הנוכחי ונעדכן בהתאם(אם הסטודנט שהוכנס כרגע בעל </w:t>
       </w:r>
       <w:r>
@@ -3301,22 +3482,51 @@
     </w:p>
     <w:p>
       <w:pPr>
-        <w:bidi/>
-        <w:jc w:val="both"/>
-        <w:rPr>
-          <w:sz w:val="24"/>
-          <w:szCs w:val="24"/>
-          <w:rtl/>
-        </w:rPr>
-      </w:pPr>
-      <w:r>
-        <w:rPr>
-          <w:rFonts w:hint="cs"/>
-          <w:sz w:val="24"/>
-          <w:szCs w:val="24"/>
-          <w:rtl/>
-        </w:rPr>
-        <w:t xml:space="preserve">לסיכום, סיבוכיות העברת הסטודנט הינה </w:t>
+        <w:pStyle w:val="ListParagraph"/>
+        <w:bidi/>
+        <w:ind w:left="1080"/>
+        <w:jc w:val="both"/>
+        <w:rPr>
+          <w:sz w:val="24"/>
+          <w:szCs w:val="24"/>
+          <w:rtl/>
+        </w:rPr>
+      </w:pPr>
+      <w:r>
+        <w:rPr>
+          <w:rFonts w:hint="cs"/>
+          <w:sz w:val="24"/>
+          <w:szCs w:val="24"/>
+          <w:rtl/>
+        </w:rPr>
+        <w:t xml:space="preserve">ניתוח </w:t>
+      </w:r>
+      <w:r>
+        <w:rPr>
+          <w:rFonts w:hint="cs"/>
+          <w:sz w:val="24"/>
+          <w:szCs w:val="24"/>
+          <w:rtl/>
+        </w:rPr>
+        <w:t>סיבוכיות</w:t>
+      </w:r>
+      <w:r>
+        <w:rPr>
+          <w:rFonts w:hint="cs"/>
+          <w:sz w:val="24"/>
+          <w:szCs w:val="24"/>
+          <w:rtl/>
+        </w:rPr>
+        <w:t>:</w:t>
+      </w:r>
+      <w:r>
+        <w:rPr>
+          <w:rFonts w:hint="cs"/>
+          <w:sz w:val="24"/>
+          <w:szCs w:val="24"/>
+          <w:rtl/>
+        </w:rPr>
+        <w:t xml:space="preserve"> העברת הסטודנט הינה </w:t>
       </w:r>
       <w:r>
         <w:rPr>
@@ -3356,14 +3566,55 @@
           <w:rtl/>
         </w:rPr>
       </w:pPr>
+      <m:oMath>
+        <m:r>
+          <m:rPr>
+            <m:sty m:val="p"/>
+          </m:rPr>
+          <w:rPr>
+            <w:rFonts w:ascii="Cambria Math" w:hAnsi="Cambria Math"/>
+            <w:sz w:val="24"/>
+            <w:szCs w:val="24"/>
+          </w:rPr>
+          <m:t>GetMostPowerful</m:t>
+        </m:r>
+      </m:oMath>
+      <w:r>
+        <w:rPr>
+          <w:rFonts w:hint="cs"/>
+          <w:sz w:val="24"/>
+          <w:szCs w:val="24"/>
+          <w:rtl/>
+        </w:rPr>
+        <w:t>:</w:t>
+      </w:r>
+    </w:p>
+    <w:p>
+      <w:pPr>
+        <w:bidi/>
+        <w:jc w:val="both"/>
+        <w:rPr>
+          <w:sz w:val="24"/>
+          <w:szCs w:val="24"/>
+          <w:rtl/>
+        </w:rPr>
+      </w:pPr>
+      <w:r>
+        <w:rPr>
+          <w:rFonts w:hint="cs"/>
+          <w:sz w:val="24"/>
+          <w:szCs w:val="24"/>
+          <w:rtl/>
+        </w:rPr>
+        <w:t xml:space="preserve">לפונקציה זו 2 אופני פעולה שונים התלויים בקלט </w:t>
+      </w:r>
       <w:proofErr w:type="spellStart"/>
       <w:r>
         <w:rPr>
           <w:sz w:val="24"/>
           <w:szCs w:val="24"/>
-          <w:highlight w:val="yellow"/>
-        </w:rPr>
-        <w:t>GetMostPowerful</w:t>
+        </w:rPr>
+        <w:t>teamID</w:t>
       </w:r>
       <w:proofErr w:type="spellEnd"/>
       <w:r>
@@ -3371,7 +3622,6 @@
           <w:rFonts w:hint="cs"/>
           <w:sz w:val="24"/>
           <w:szCs w:val="24"/>
-          <w:highlight w:val="yellow"/>
           <w:rtl/>
         </w:rPr>
         <w:t>:</w:t>
@@ -3379,45 +3629,7 @@
     </w:p>
     <w:p>
       <w:pPr>
-        <w:bidi/>
-        <w:jc w:val="both"/>
-        <w:rPr>
-          <w:sz w:val="24"/>
-          <w:szCs w:val="24"/>
-          <w:rtl/>
-        </w:rPr>
-      </w:pPr>
-      <w:r>
-        <w:rPr>
-          <w:rFonts w:hint="cs"/>
-          <w:sz w:val="24"/>
-          <w:szCs w:val="24"/>
-          <w:rtl/>
-        </w:rPr>
-        <w:t xml:space="preserve">לפונקציה זו 2 אופני פעולה שונים התלויים בקלט </w:t>
-      </w:r>
-      <w:proofErr w:type="spellStart"/>
-      <w:r>
-        <w:rPr>
-          <w:sz w:val="24"/>
-          <w:szCs w:val="24"/>
-        </w:rPr>
-        <w:t>teamID</w:t>
-      </w:r>
-      <w:proofErr w:type="spellEnd"/>
-      <w:r>
-        <w:rPr>
-          <w:rFonts w:hint="cs"/>
-          <w:sz w:val="24"/>
-          <w:szCs w:val="24"/>
-          <w:rtl/>
-        </w:rPr>
-        <w:t>:</w:t>
-      </w:r>
-    </w:p>
-    <w:p>
-      <w:pPr>
-        <w:pStyle w:val="a3"/>
+        <w:pStyle w:val="ListParagraph"/>
         <w:numPr>
           <w:ilvl w:val="0"/>
           <w:numId w:val="1"/>
@@ -3501,7 +3713,7 @@
     </w:p>
     <w:p>
       <w:pPr>
-        <w:pStyle w:val="a3"/>
+        <w:pStyle w:val="ListParagraph"/>
         <w:bidi/>
         <w:ind w:left="1353"/>
         <w:jc w:val="both"/>
@@ -3514,7 +3726,7 @@
     </w:p>
     <w:p>
       <w:pPr>
-        <w:pStyle w:val="a3"/>
+        <w:pStyle w:val="ListParagraph"/>
         <w:numPr>
           <w:ilvl w:val="0"/>
           <w:numId w:val="1"/>
@@ -3685,6 +3897,86 @@
     <w:p>
       <w:pPr>
         <w:bidi/>
+        <w:ind w:left="993"/>
+        <w:jc w:val="both"/>
+        <w:rPr>
+          <w:sz w:val="24"/>
+          <w:szCs w:val="24"/>
+          <w:rtl/>
+        </w:rPr>
+      </w:pPr>
+      <w:r>
+        <w:rPr>
+          <w:rFonts w:hint="cs"/>
+          <w:sz w:val="24"/>
+          <w:szCs w:val="24"/>
+          <w:rtl/>
+        </w:rPr>
+        <w:t>ניתוח</w:t>
+      </w:r>
+      <w:r>
+        <w:rPr>
+          <w:rFonts w:hint="cs"/>
+          <w:sz w:val="24"/>
+          <w:szCs w:val="24"/>
+          <w:rtl/>
+        </w:rPr>
+        <w:t xml:space="preserve"> סיבוכיות</w:t>
+      </w:r>
+      <w:r>
+        <w:rPr>
+          <w:rFonts w:hint="cs"/>
+          <w:sz w:val="24"/>
+          <w:szCs w:val="24"/>
+          <w:rtl/>
+        </w:rPr>
+        <w:t>:</w:t>
+      </w:r>
+      <w:r>
+        <w:rPr>
+          <w:rFonts w:hint="cs"/>
+          <w:sz w:val="24"/>
+          <w:szCs w:val="24"/>
+          <w:rtl/>
+        </w:rPr>
+        <w:t xml:space="preserve"> מציאת הסטודנט החזק ביותר בקבוצה מסויימת הוא </w:t>
+      </w:r>
+      <w:r>
+        <w:rPr>
+          <w:sz w:val="24"/>
+          <w:szCs w:val="24"/>
+        </w:rPr>
+        <w:t>O(1)</w:t>
+      </w:r>
+      <w:r>
+        <w:rPr>
+          <w:rFonts w:hint="cs"/>
+          <w:sz w:val="24"/>
+          <w:szCs w:val="24"/>
+          <w:rtl/>
+        </w:rPr>
+        <w:t xml:space="preserve"> או </w:t>
+      </w:r>
+      <w:r>
+        <w:rPr>
+          <w:sz w:val="24"/>
+          <w:szCs w:val="24"/>
+        </w:rPr>
+        <w:t>O(log(k))</w:t>
+      </w:r>
+      <w:r>
+        <w:rPr>
+          <w:rFonts w:hint="cs"/>
+          <w:sz w:val="24"/>
+          <w:szCs w:val="24"/>
+          <w:rtl/>
+        </w:rPr>
+        <w:t xml:space="preserve"> כנדרש.</w:t>
+      </w:r>
+    </w:p>
+    <w:p>
+      <w:pPr>
+        <w:bidi/>
         <w:ind w:left="360"/>
         <w:jc w:val="both"/>
         <w:rPr>
@@ -3693,47 +3985,6 @@
           <w:rtl/>
         </w:rPr>
       </w:pPr>
-      <w:r>
-        <w:rPr>
-          <w:rFonts w:hint="cs"/>
-          <w:sz w:val="24"/>
-          <w:szCs w:val="24"/>
-          <w:rtl/>
-        </w:rPr>
-        <w:t xml:space="preserve">לסיכום, סיבוכיות מציאת הסטודנט החזק ביותר בקבוצה מסויימת הוא </w:t>
-      </w:r>
-      <w:r>
-        <w:rPr>
-          <w:sz w:val="24"/>
-          <w:szCs w:val="24"/>
-        </w:rPr>
-        <w:t>O(1)</w:t>
-      </w:r>
-      <w:r>
-        <w:rPr>
-          <w:rFonts w:hint="cs"/>
-          <w:sz w:val="24"/>
-          <w:szCs w:val="24"/>
-          <w:rtl/>
-        </w:rPr>
-        <w:t xml:space="preserve"> או </w:t>
-      </w:r>
-      <w:r>
-        <w:rPr>
-          <w:sz w:val="24"/>
-          <w:szCs w:val="24"/>
-        </w:rPr>
-        <w:t>O(log(k))</w:t>
-      </w:r>
-      <w:r>
-        <w:rPr>
-          <w:rFonts w:hint="cs"/>
-          <w:sz w:val="24"/>
-          <w:szCs w:val="24"/>
-          <w:rtl/>
-        </w:rPr>
-        <w:t xml:space="preserve"> כנדרש.</w:t>
-      </w:r>
     </w:p>
     <w:p>
       <w:pPr>
@@ -3746,27 +3997,19 @@
           <w:rtl/>
         </w:rPr>
       </w:pPr>
-    </w:p>
-    <w:p>
-      <w:pPr>
-        <w:bidi/>
-        <w:ind w:left="360"/>
-        <w:jc w:val="both"/>
-        <w:rPr>
-          <w:sz w:val="24"/>
-          <w:szCs w:val="24"/>
-          <w:rtl/>
-        </w:rPr>
-      </w:pPr>
-      <w:proofErr w:type="spellStart"/>
-      <w:r>
-        <w:rPr>
-          <w:sz w:val="24"/>
-          <w:szCs w:val="24"/>
-        </w:rPr>
-        <w:t>RemoveStudent</w:t>
-      </w:r>
-      <w:proofErr w:type="spellEnd"/>
+      <m:oMath>
+        <m:r>
+          <m:rPr>
+            <m:sty m:val="p"/>
+          </m:rPr>
+          <w:rPr>
+            <w:rFonts w:ascii="Cambria Math" w:hAnsi="Cambria Math"/>
+            <w:sz w:val="24"/>
+            <w:szCs w:val="24"/>
+          </w:rPr>
+          <m:t>RemoveStudent</m:t>
+        </m:r>
+      </m:oMath>
       <w:r>
         <w:rPr>
           <w:rFonts w:hint="cs"/>
@@ -3779,7 +4022,7 @@
     </w:p>
     <w:p>
       <w:pPr>
-        <w:pStyle w:val="a3"/>
+        <w:pStyle w:val="ListParagraph"/>
         <w:numPr>
           <w:ilvl w:val="0"/>
           <w:numId w:val="10"/>
@@ -3917,7 +4160,7 @@
     </w:p>
     <w:p>
       <w:pPr>
-        <w:pStyle w:val="a3"/>
+        <w:pStyle w:val="ListParagraph"/>
         <w:numPr>
           <w:ilvl w:val="0"/>
           <w:numId w:val="10"/>
@@ -4007,7 +4250,7 @@
     </w:p>
     <w:p>
       <w:pPr>
-        <w:pStyle w:val="a3"/>
+        <w:pStyle w:val="ListParagraph"/>
         <w:numPr>
           <w:ilvl w:val="0"/>
           <w:numId w:val="10"/>
@@ -4135,7 +4378,7 @@
     </w:p>
     <w:p>
       <w:pPr>
-        <w:pStyle w:val="a3"/>
+        <w:pStyle w:val="ListParagraph"/>
         <w:numPr>
           <w:ilvl w:val="0"/>
           <w:numId w:val="10"/>
@@ -4218,7 +4461,7 @@
     </w:p>
     <w:p>
       <w:pPr>
-        <w:pStyle w:val="a3"/>
+        <w:pStyle w:val="ListParagraph"/>
         <w:numPr>
           <w:ilvl w:val="0"/>
           <w:numId w:val="10"/>
@@ -4315,21 +4558,31 @@
     <w:p>
       <w:pPr>
         <w:bidi/>
-        <w:jc w:val="both"/>
-        <w:rPr>
-          <w:sz w:val="24"/>
-          <w:szCs w:val="24"/>
-          <w:rtl/>
-        </w:rPr>
-      </w:pPr>
-      <w:r>
-        <w:rPr>
-          <w:rFonts w:hint="cs"/>
-          <w:sz w:val="24"/>
-          <w:szCs w:val="24"/>
-          <w:rtl/>
-        </w:rPr>
-        <w:t xml:space="preserve">לסיכום, מספר הפעולות שנעשה במקרה הגרוע ביותר הוא </w:t>
+        <w:ind w:firstLine="720"/>
+        <w:jc w:val="both"/>
+        <w:rPr>
+          <w:sz w:val="24"/>
+          <w:szCs w:val="24"/>
+          <w:rtl/>
+        </w:rPr>
+      </w:pPr>
+      <w:r>
+        <w:rPr>
+          <w:rFonts w:hint="cs"/>
+          <w:sz w:val="24"/>
+          <w:szCs w:val="24"/>
+          <w:rtl/>
+        </w:rPr>
+        <w:t xml:space="preserve">ניתוח סיבוכיות: </w:t>
+      </w:r>
+      <w:r>
+        <w:rPr>
+          <w:rFonts w:hint="cs"/>
+          <w:sz w:val="24"/>
+          <w:szCs w:val="24"/>
+          <w:rtl/>
+        </w:rPr>
+        <w:t xml:space="preserve">מספר הפעולות שנעשה במקרה הגרוע ביותר הוא </w:t>
       </w:r>
       <w:r>
         <w:rPr>
@@ -4358,15 +4611,19 @@
           <w:rtl/>
         </w:rPr>
       </w:pPr>
-      <w:proofErr w:type="spellStart"/>
-      <w:r>
-        <w:rPr>
-          <w:sz w:val="24"/>
-          <w:szCs w:val="24"/>
-        </w:rPr>
-        <w:t>GetAllStudentsByPower</w:t>
-      </w:r>
-      <w:proofErr w:type="spellEnd"/>
+      <m:oMath>
+        <m:r>
+          <m:rPr>
+            <m:sty m:val="p"/>
+          </m:rPr>
+          <w:rPr>
+            <w:rFonts w:ascii="Cambria Math" w:hAnsi="Cambria Math"/>
+            <w:sz w:val="24"/>
+            <w:szCs w:val="24"/>
+          </w:rPr>
+          <m:t>GetAllStudentsByPower</m:t>
+        </m:r>
+      </m:oMath>
       <w:r>
         <w:rPr>
           <w:rFonts w:hint="cs"/>
@@ -4379,7 +4636,7 @@
     </w:p>
     <w:p>
       <w:pPr>
-        <w:pStyle w:val="a3"/>
+        <w:pStyle w:val="ListParagraph"/>
         <w:numPr>
           <w:ilvl w:val="0"/>
           <w:numId w:val="11"/>
@@ -4430,7 +4687,7 @@
     </w:p>
     <w:p>
       <w:pPr>
-        <w:pStyle w:val="a3"/>
+        <w:pStyle w:val="ListParagraph"/>
         <w:numPr>
           <w:ilvl w:val="0"/>
           <w:numId w:val="1"/>
@@ -4454,7 +4711,7 @@
     </w:p>
     <w:p>
       <w:pPr>
-        <w:pStyle w:val="a3"/>
+        <w:pStyle w:val="ListParagraph"/>
         <w:bidi/>
         <w:ind w:left="1353"/>
         <w:jc w:val="both"/>
@@ -4471,17 +4728,32 @@
           <w:szCs w:val="24"/>
           <w:rtl/>
         </w:rPr>
-        <w:t xml:space="preserve">נלך לעץ הסטודנטים </w:t>
+        <w:t xml:space="preserve">נלך לעץ הסטודנטים הממויין לפי </w:t>
+      </w:r>
+      <w:r>
+        <w:rPr>
+          <w:rFonts w:hint="cs"/>
+          <w:sz w:val="24"/>
+          <w:szCs w:val="24"/>
+        </w:rPr>
+        <w:t>POWER</w:t>
+      </w:r>
+      <w:r>
+        <w:rPr>
+          <w:rFonts w:hint="cs"/>
+          <w:sz w:val="24"/>
+          <w:szCs w:val="24"/>
+          <w:rtl/>
+        </w:rPr>
+        <w:t xml:space="preserve"> ונבצע סיור </w:t>
       </w:r>
       <w:proofErr w:type="spellStart"/>
       <w:r>
         <w:rPr>
-          <w:rFonts w:hint="cs"/>
-          <w:sz w:val="24"/>
-          <w:szCs w:val="24"/>
-          <w:rtl/>
-        </w:rPr>
-        <w:t>הממויין</w:t>
+          <w:sz w:val="24"/>
+          <w:szCs w:val="24"/>
+        </w:rPr>
+        <w:t>inorder</w:t>
       </w:r>
       <w:proofErr w:type="spellEnd"/>
       <w:r>
@@ -4491,62 +4763,7 @@
           <w:szCs w:val="24"/>
           <w:rtl/>
         </w:rPr>
-        <w:t xml:space="preserve"> לפי </w:t>
-      </w:r>
-      <w:r>
-        <w:rPr>
-          <w:rFonts w:hint="cs"/>
-          <w:sz w:val="24"/>
-          <w:szCs w:val="24"/>
-        </w:rPr>
-        <w:t>POWER</w:t>
-      </w:r>
-      <w:r>
-        <w:rPr>
-          <w:rFonts w:hint="cs"/>
-          <w:sz w:val="24"/>
-          <w:szCs w:val="24"/>
-          <w:rtl/>
-        </w:rPr>
-        <w:t xml:space="preserve"> ונבצע סיור </w:t>
-      </w:r>
-      <w:proofErr w:type="spellStart"/>
-      <w:r>
-        <w:rPr>
-          <w:sz w:val="24"/>
-          <w:szCs w:val="24"/>
-        </w:rPr>
-        <w:t>inorder</w:t>
-      </w:r>
-      <w:proofErr w:type="spellEnd"/>
-      <w:r>
-        <w:rPr>
-          <w:rFonts w:hint="cs"/>
-          <w:sz w:val="24"/>
-          <w:szCs w:val="24"/>
-          <w:rtl/>
-        </w:rPr>
-        <w:t xml:space="preserve"> הפוך, כך נקבל את הסטודנטים </w:t>
-      </w:r>
-      <w:proofErr w:type="spellStart"/>
-      <w:r>
-        <w:rPr>
-          <w:rFonts w:hint="cs"/>
-          <w:sz w:val="24"/>
-          <w:szCs w:val="24"/>
-          <w:rtl/>
-        </w:rPr>
-        <w:t>ממויינים</w:t>
-      </w:r>
-      <w:proofErr w:type="spellEnd"/>
-      <w:r>
-        <w:rPr>
-          <w:rFonts w:hint="cs"/>
-          <w:sz w:val="24"/>
-          <w:szCs w:val="24"/>
-          <w:rtl/>
-        </w:rPr>
-        <w:t xml:space="preserve"> כנדרש. פעולה זו לוקחת </w:t>
+        <w:t xml:space="preserve"> הפוך, כך נקבל את הסטודנטים ממויינים כנדרש. פעולה זו לוקחת </w:t>
       </w:r>
       <w:r>
         <w:rPr>
@@ -4583,7 +4800,7 @@
     </w:p>
     <w:p>
       <w:pPr>
-        <w:pStyle w:val="a3"/>
+        <w:pStyle w:val="ListParagraph"/>
         <w:numPr>
           <w:ilvl w:val="0"/>
           <w:numId w:val="1"/>
@@ -4602,12 +4819,46 @@
           <w:szCs w:val="24"/>
           <w:rtl/>
         </w:rPr>
-        <w:t>אחרת:</w:t>
-      </w:r>
-    </w:p>
-    <w:p>
-      <w:pPr>
-        <w:pStyle w:val="a3"/>
+        <w:t>אחרת</w:t>
+      </w:r>
+      <w:r>
+        <w:rPr>
+          <w:rFonts w:hint="cs"/>
+          <w:sz w:val="24"/>
+          <w:szCs w:val="24"/>
+          <w:rtl/>
+        </w:rPr>
+        <w:t xml:space="preserve">, אם </w:t>
+      </w:r>
+      <w:proofErr w:type="spellStart"/>
+      <w:r>
+        <w:rPr>
+          <w:sz w:val="24"/>
+          <w:szCs w:val="24"/>
+        </w:rPr>
+        <w:t>teamID</w:t>
+      </w:r>
+      <w:proofErr w:type="spellEnd"/>
+      <w:r>
+        <w:rPr>
+          <w:sz w:val="24"/>
+          <w:szCs w:val="24"/>
+        </w:rPr>
+        <w:t>&gt;0</w:t>
+      </w:r>
+      <w:r>
+        <w:rPr>
+          <w:rFonts w:hint="cs"/>
+          <w:sz w:val="24"/>
+          <w:szCs w:val="24"/>
+          <w:rtl/>
+        </w:rPr>
+        <w:t>:</w:t>
+      </w:r>
+    </w:p>
+    <w:p>
+      <w:pPr>
+        <w:pStyle w:val="ListParagraph"/>
         <w:bidi/>
         <w:ind w:left="1353"/>
         <w:jc w:val="both"/>
@@ -4728,42 +4979,92 @@
     </w:p>
     <w:p>
       <w:pPr>
-        <w:bidi/>
-        <w:jc w:val="both"/>
-        <w:rPr>
-          <w:sz w:val="24"/>
-          <w:szCs w:val="24"/>
-          <w:rtl/>
-        </w:rPr>
-      </w:pPr>
+        <w:pStyle w:val="ListParagraph"/>
+        <w:numPr>
+          <w:ilvl w:val="0"/>
+          <w:numId w:val="1"/>
+        </w:numPr>
+        <w:bidi/>
+        <w:jc w:val="both"/>
+        <w:rPr>
+          <w:sz w:val="24"/>
+          <w:szCs w:val="24"/>
+          <w:rtl/>
+        </w:rPr>
+      </w:pPr>
+      <w:r>
+        <w:rPr>
+          <w:rFonts w:hint="cs"/>
+          <w:sz w:val="24"/>
+          <w:szCs w:val="24"/>
+          <w:rtl/>
+        </w:rPr>
+        <w:t xml:space="preserve">אם </w:t>
+      </w:r>
       <w:proofErr w:type="spellStart"/>
       <w:r>
         <w:rPr>
           <w:sz w:val="24"/>
           <w:szCs w:val="24"/>
-          <w:highlight w:val="yellow"/>
-        </w:rPr>
-        <w:t>In</w:t>
-      </w:r>
-      <w:r>
-        <w:rPr>
-          <w:sz w:val="24"/>
-          <w:szCs w:val="24"/>
-          <w:highlight w:val="yellow"/>
-        </w:rPr>
-        <w:t>c</w:t>
-      </w:r>
-      <w:r>
-        <w:rPr>
-          <w:sz w:val="24"/>
-          <w:szCs w:val="24"/>
-          <w:highlight w:val="yellow"/>
-        </w:rPr>
-        <w:t>reaseLevel</w:t>
+        </w:rPr>
+        <w:t>teamID</w:t>
       </w:r>
       <w:proofErr w:type="spellEnd"/>
       <w:r>
         <w:rPr>
+          <w:sz w:val="24"/>
+          <w:szCs w:val="24"/>
+        </w:rPr>
+        <w:t>=0</w:t>
+      </w:r>
+      <w:r>
+        <w:rPr>
+          <w:rFonts w:hint="cs"/>
+          <w:sz w:val="24"/>
+          <w:szCs w:val="24"/>
+          <w:rtl/>
+        </w:rPr>
+        <w:t xml:space="preserve"> נחזיר שגיאה בהתאם (</w:t>
+      </w:r>
+      <w:r>
+        <w:rPr>
+          <w:sz w:val="24"/>
+          <w:szCs w:val="24"/>
+        </w:rPr>
+        <w:t>(O(1)</w:t>
+      </w:r>
+      <w:r>
+        <w:rPr>
+          <w:rFonts w:hint="cs"/>
+          <w:sz w:val="24"/>
+          <w:szCs w:val="24"/>
+          <w:rtl/>
+        </w:rPr>
+        <w:t>.</w:t>
+      </w:r>
+    </w:p>
+    <w:p>
+      <w:pPr>
+        <w:bidi/>
+        <w:jc w:val="both"/>
+        <w:rPr>
+          <w:sz w:val="24"/>
+          <w:szCs w:val="24"/>
+          <w:rtl/>
+        </w:rPr>
+      </w:pPr>
+      <m:oMath>
+        <m:r>
+          <w:rPr>
+            <w:rFonts w:ascii="Cambria Math" w:hAnsi="Cambria Math"/>
+            <w:sz w:val="24"/>
+            <w:szCs w:val="24"/>
+          </w:rPr>
+          <m:t>IncreaseLevel</m:t>
+        </m:r>
+      </m:oMath>
+      <w:r>
+        <w:rPr>
           <w:rFonts w:hint="cs"/>
           <w:sz w:val="24"/>
           <w:szCs w:val="24"/>
@@ -4774,7 +5075,7 @@
     </w:p>
     <w:p>
       <w:pPr>
-        <w:pStyle w:val="a3"/>
+        <w:pStyle w:val="ListParagraph"/>
         <w:numPr>
           <w:ilvl w:val="0"/>
           <w:numId w:val="12"/>
@@ -4851,15 +5152,32 @@
           <w:szCs w:val="24"/>
           <w:rtl/>
         </w:rPr>
-        <w:t xml:space="preserve">. נשים לב כי לא נשנה את טופולוגית העץ, מכיוון שהוא ממויין לפי </w:t>
-      </w:r>
-      <w:r>
-        <w:rPr>
-          <w:rFonts w:hint="cs"/>
-          <w:sz w:val="24"/>
-          <w:szCs w:val="24"/>
-        </w:rPr>
-        <w:t>ID</w:t>
+        <w:t xml:space="preserve">. נשים לב כי לא נשנה את טופולוגית העץ, מכיוון שהוא </w:t>
+      </w:r>
+      <w:r>
+        <w:rPr>
+          <w:rFonts w:hint="cs"/>
+          <w:sz w:val="24"/>
+          <w:szCs w:val="24"/>
+          <w:rtl/>
+        </w:rPr>
+        <w:t xml:space="preserve">אינו </w:t>
+      </w:r>
+      <w:r>
+        <w:rPr>
+          <w:rFonts w:hint="cs"/>
+          <w:sz w:val="24"/>
+          <w:szCs w:val="24"/>
+          <w:rtl/>
+        </w:rPr>
+        <w:t xml:space="preserve">ממויין לפי </w:t>
+      </w:r>
+      <w:r>
+        <w:rPr>
+          <w:sz w:val="24"/>
+          <w:szCs w:val="24"/>
+        </w:rPr>
+        <w:t>POWER</w:t>
       </w:r>
       <w:r>
         <w:rPr>
@@ -4954,7 +5272,7 @@
     </w:p>
     <w:p>
       <w:pPr>
-        <w:pStyle w:val="a3"/>
+        <w:pStyle w:val="ListParagraph"/>
         <w:numPr>
           <w:ilvl w:val="0"/>
           <w:numId w:val="12"/>
@@ -5027,7 +5345,7 @@
     </w:p>
     <w:p>
       <w:pPr>
-        <w:pStyle w:val="a3"/>
+        <w:pStyle w:val="ListParagraph"/>
         <w:numPr>
           <w:ilvl w:val="1"/>
           <w:numId w:val="12"/>
@@ -5172,7 +5490,7 @@
     </w:p>
     <w:p>
       <w:pPr>
-        <w:pStyle w:val="a3"/>
+        <w:pStyle w:val="ListParagraph"/>
         <w:numPr>
           <w:ilvl w:val="1"/>
           <w:numId w:val="12"/>
@@ -5246,7 +5564,7 @@
     </w:p>
     <w:p>
       <w:pPr>
-        <w:pStyle w:val="a3"/>
+        <w:pStyle w:val="ListParagraph"/>
         <w:numPr>
           <w:ilvl w:val="2"/>
           <w:numId w:val="12"/>
@@ -5305,7 +5623,7 @@
     </w:p>
     <w:p>
       <w:pPr>
-        <w:pStyle w:val="a3"/>
+        <w:pStyle w:val="ListParagraph"/>
         <w:numPr>
           <w:ilvl w:val="2"/>
           <w:numId w:val="12"/>
@@ -5348,7 +5666,7 @@
     </w:p>
     <w:p>
       <w:pPr>
-        <w:pStyle w:val="a3"/>
+        <w:pStyle w:val="ListParagraph"/>
         <w:numPr>
           <w:ilvl w:val="1"/>
           <w:numId w:val="12"/>
@@ -5448,7 +5766,7 @@
     </w:p>
     <w:p>
       <w:pPr>
-        <w:pStyle w:val="a3"/>
+        <w:pStyle w:val="ListParagraph"/>
         <w:numPr>
           <w:ilvl w:val="1"/>
           <w:numId w:val="12"/>
@@ -5624,7 +5942,7 @@
     </w:p>
     <w:p>
       <w:pPr>
-        <w:pStyle w:val="a3"/>
+        <w:pStyle w:val="ListParagraph"/>
         <w:numPr>
           <w:ilvl w:val="1"/>
           <w:numId w:val="12"/>
@@ -5673,23 +5991,33 @@
     </w:p>
     <w:p>
       <w:pPr>
-        <w:pStyle w:val="a3"/>
-        <w:bidi/>
-        <w:jc w:val="both"/>
-        <w:rPr>
-          <w:sz w:val="24"/>
-          <w:szCs w:val="24"/>
-          <w:rtl/>
-        </w:rPr>
-      </w:pPr>
-      <w:r>
-        <w:rPr>
-          <w:rFonts w:hint="cs"/>
-          <w:sz w:val="24"/>
-          <w:szCs w:val="24"/>
-          <w:rtl/>
-        </w:rPr>
-        <w:t>לסיכום, בסה"כ האלגוריתם יתבצע ב-</w:t>
+        <w:pStyle w:val="ListParagraph"/>
+        <w:bidi/>
+        <w:ind w:firstLine="360"/>
+        <w:jc w:val="both"/>
+        <w:rPr>
+          <w:sz w:val="24"/>
+          <w:szCs w:val="24"/>
+          <w:rtl/>
+        </w:rPr>
+      </w:pPr>
+      <w:r>
+        <w:rPr>
+          <w:rFonts w:hint="cs"/>
+          <w:sz w:val="24"/>
+          <w:szCs w:val="24"/>
+          <w:rtl/>
+        </w:rPr>
+        <w:t>ניתוח סיבוכיות:</w:t>
+      </w:r>
+      <w:r>
+        <w:rPr>
+          <w:rFonts w:hint="cs"/>
+          <w:sz w:val="24"/>
+          <w:szCs w:val="24"/>
+          <w:rtl/>
+        </w:rPr>
+        <w:t xml:space="preserve"> בסה"כ האלגוריתם יתבצע ב-</w:t>
       </w:r>
       <w:r>
         <w:rPr>
@@ -5723,17 +6051,6 @@
         </w:rPr>
         <w:t xml:space="preserve"> במקרה הגרוע, כנדרש.</w:t>
       </w:r>
-    </w:p>
-    <w:p>
-      <w:pPr>
-        <w:bidi/>
-        <w:jc w:val="both"/>
-        <w:rPr>
-          <w:sz w:val="24"/>
-          <w:szCs w:val="24"/>
-          <w:rtl/>
-        </w:rPr>
-      </w:pPr>
     </w:p>
     <w:p>
       <w:pPr>
@@ -6262,79 +6579,11 @@
         <w:bidi/>
         <w:jc w:val="both"/>
         <w:rPr>
-          <w:sz w:val="24"/>
-          <w:szCs w:val="24"/>
-          <w:rtl/>
-        </w:rPr>
-      </w:pPr>
-    </w:p>
-    <w:p>
-      <w:pPr>
-        <w:bidi/>
-        <w:jc w:val="both"/>
-        <w:rPr>
-          <w:sz w:val="24"/>
-          <w:szCs w:val="24"/>
-          <w:rtl/>
-        </w:rPr>
-      </w:pPr>
-    </w:p>
-    <w:p>
-      <w:pPr>
-        <w:bidi/>
-        <w:jc w:val="both"/>
-        <w:rPr>
-          <w:rFonts w:asciiTheme="minorBidi" w:hAnsiTheme="minorBidi"/>
-          <w:sz w:val="24"/>
-          <w:szCs w:val="24"/>
-          <w:u w:val="single"/>
           <w:rtl/>
         </w:rPr>
       </w:pPr>
       <w:bookmarkStart w:id="0" w:name="_GoBack"/>
       <w:bookmarkEnd w:id="0"/>
-      <w:r>
-        <w:rPr>
-          <w:rFonts w:asciiTheme="minorBidi" w:hAnsiTheme="minorBidi" w:hint="cs"/>
-          <w:sz w:val="24"/>
-          <w:szCs w:val="24"/>
-          <w:highlight w:val="red"/>
-          <w:u w:val="single"/>
-          <w:rtl/>
-        </w:rPr>
-        <w:t>בונוס:</w:t>
-      </w:r>
-    </w:p>
-    <w:p>
-      <w:pPr>
-        <w:bidi/>
-        <w:jc w:val="both"/>
-        <w:rPr>
-          <w:rFonts w:asciiTheme="minorBidi" w:hAnsiTheme="minorBidi"/>
-          <w:sz w:val="24"/>
-          <w:szCs w:val="24"/>
-          <w:rtl/>
-        </w:rPr>
-      </w:pPr>
-      <w:r>
-        <w:rPr>
-          <w:rFonts w:asciiTheme="minorBidi" w:hAnsiTheme="minorBidi" w:hint="cs"/>
-          <w:sz w:val="24"/>
-          <w:szCs w:val="24"/>
-          <w:rtl/>
-        </w:rPr>
-        <w:t>?????????????????????????</w:t>
-      </w:r>
-    </w:p>
-    <w:p>
-      <w:pPr>
-        <w:bidi/>
-        <w:ind w:left="360"/>
-        <w:jc w:val="both"/>
-        <w:rPr>
-          <w:rtl/>
-        </w:rPr>
-      </w:pPr>
     </w:p>
     <w:p>
       <w:pPr>
@@ -6367,7 +6616,7 @@
 </file>
 
 <file path=word/numbering.xml><?xml version="1.0" encoding="utf-8"?>
-<w:numbering xmlns:wpc="http://schemas.microsoft.com/office/word/2010/wordprocessingCanvas" xmlns:cx="http://schemas.microsoft.com/office/drawing/2014/chartex" xmlns:cx1="http://schemas.microsoft.com/office/drawing/2015/9/8/chartex" xmlns:cx2="http://schemas.microsoft.com/office/drawing/2015/10/21/chartex" xmlns:cx3="http://schemas.microsoft.com/office/drawing/2016/5/9/chartex" xmlns:cx4="http://schemas.microsoft.com/office/drawing/2016/5/10/chartex" xmlns:cx5="http://schemas.microsoft.com/office/drawing/2016/5/11/chartex" xmlns:cx6="http://schemas.microsoft.com/office/drawing/2016/5/12/chartex" xmlns:cx7="http://schemas.microsoft.com/office/drawing/2016/5/13/chartex" xmlns:cx8="http://schemas.microsoft.com/office/drawing/2016/5/14/chartex" xmlns:mc="http://schemas.openxmlformats.org/markup-compatibility/2006" xmlns:o="urn:schemas-microsoft-com:office:office" xmlns:r="http://schemas.openxmlformats.org/officeDocument/2006/relationships" xmlns:m="http://schemas.openxmlformats.org/officeDocument/2006/math" xmlns:v="urn:schemas-microsoft-com:vml" xmlns:wp14="http://schemas.microsoft.com/office/word/2010/wordprocessingDrawing" xmlns:wp="http://schemas.openxmlformats.org/drawingml/2006/wordprocessingDrawing" xmlns:w10="urn:schemas-microsoft-com:office:word" xmlns:w="http://schemas.openxmlformats.org/wordprocessingml/2006/main" xmlns:w14="http://schemas.microsoft.com/office/word/2010/wordml" xmlns:w15="http://schemas.microsoft.com/office/word/2012/wordml" xmlns:w16se="http://schemas.microsoft.com/office/word/2015/wordml/symex" xmlns:wpg="http://schemas.microsoft.com/office/word/2010/wordprocessingGroup" xmlns:wpi="http://schemas.microsoft.com/office/word/2010/wordprocessingInk" xmlns:wne="http://schemas.microsoft.com/office/word/2006/wordml" xmlns:wps="http://schemas.microsoft.com/office/word/2010/wordprocessingShape" mc:Ignorable="w14 w15 w16se wp14">
+<w:numbering xmlns:wpc="http://schemas.microsoft.com/office/word/2010/wordprocessingCanvas" xmlns:cx="http://schemas.microsoft.com/office/drawing/2014/chartex" xmlns:cx1="http://schemas.microsoft.com/office/drawing/2015/9/8/chartex" xmlns:cx2="http://schemas.microsoft.com/office/drawing/2015/10/21/chartex" xmlns:cx3="http://schemas.microsoft.com/office/drawing/2016/5/9/chartex" xmlns:cx4="http://schemas.microsoft.com/office/drawing/2016/5/10/chartex" xmlns:cx5="http://schemas.microsoft.com/office/drawing/2016/5/11/chartex" xmlns:cx6="http://schemas.microsoft.com/office/drawing/2016/5/12/chartex" xmlns:cx7="http://schemas.microsoft.com/office/drawing/2016/5/13/chartex" xmlns:cx8="http://schemas.microsoft.com/office/drawing/2016/5/14/chartex" xmlns:mc="http://schemas.openxmlformats.org/markup-compatibility/2006" xmlns:aink="http://schemas.microsoft.com/office/drawing/2016/ink" xmlns:o="urn:schemas-microsoft-com:office:office" xmlns:r="http://schemas.openxmlformats.org/officeDocument/2006/relationships" xmlns:m="http://schemas.openxmlformats.org/officeDocument/2006/math" xmlns:v="urn:schemas-microsoft-com:vml" xmlns:wp14="http://schemas.microsoft.com/office/word/2010/wordprocessingDrawing" xmlns:wp="http://schemas.openxmlformats.org/drawingml/2006/wordprocessingDrawing" xmlns:w10="urn:schemas-microsoft-com:office:word" xmlns:w="http://schemas.openxmlformats.org/wordprocessingml/2006/main" xmlns:w14="http://schemas.microsoft.com/office/word/2010/wordml" xmlns:w15="http://schemas.microsoft.com/office/word/2012/wordml" xmlns:w16se="http://schemas.microsoft.com/office/word/2015/wordml/symex" xmlns:wpg="http://schemas.microsoft.com/office/word/2010/wordprocessingGroup" xmlns:wpi="http://schemas.microsoft.com/office/word/2010/wordprocessingInk" xmlns:wne="http://schemas.microsoft.com/office/word/2006/wordml" xmlns:wps="http://schemas.microsoft.com/office/word/2010/wordprocessingShape" mc:Ignorable="w14 w15 w16se wp14">
   <w:abstractNum w:abstractNumId="0" w15:restartNumberingAfterBreak="0">
     <w:nsid w:val="01107761"/>
     <w:multiLevelType w:val="hybridMultilevel"/>
@@ -7892,17 +8141,17 @@
     <w:lsdException w:name="Smart Hyperlink" w:semiHidden="1" w:unhideWhenUsed="1"/>
     <w:lsdException w:name="Hashtag" w:semiHidden="1" w:unhideWhenUsed="1"/>
   </w:latentStyles>
-  <w:style w:type="paragraph" w:default="1" w:styleId="a">
+  <w:style w:type="paragraph" w:default="1" w:styleId="Normal">
     <w:name w:val="Normal"/>
     <w:qFormat/>
   </w:style>
-  <w:style w:type="character" w:default="1" w:styleId="a0">
+  <w:style w:type="character" w:default="1" w:styleId="DefaultParagraphFont">
     <w:name w:val="Default Paragraph Font"/>
     <w:uiPriority w:val="1"/>
     <w:semiHidden/>
     <w:unhideWhenUsed/>
   </w:style>
-  <w:style w:type="table" w:default="1" w:styleId="a1">
+  <w:style w:type="table" w:default="1" w:styleId="TableNormal">
     <w:name w:val="Normal Table"/>
     <w:uiPriority w:val="99"/>
     <w:semiHidden/>
@@ -7917,15 +8166,15 @@
       </w:tblCellMar>
     </w:tblPr>
   </w:style>
-  <w:style w:type="numbering" w:default="1" w:styleId="a2">
+  <w:style w:type="numbering" w:default="1" w:styleId="NoList">
     <w:name w:val="No List"/>
     <w:uiPriority w:val="99"/>
     <w:semiHidden/>
     <w:unhideWhenUsed/>
   </w:style>
-  <w:style w:type="paragraph" w:styleId="a3">
+  <w:style w:type="paragraph" w:styleId="ListParagraph">
     <w:name w:val="List Paragraph"/>
-    <w:basedOn w:val="a"/>
+    <w:basedOn w:val="Normal"/>
     <w:uiPriority w:val="34"/>
     <w:qFormat/>
     <w:rsid w:val="005823CE"/>
@@ -7933,6 +8182,16 @@
       <w:ind w:left="720"/>
       <w:contextualSpacing/>
     </w:pPr>
+  </w:style>
+  <w:style w:type="character" w:styleId="PlaceholderText">
+    <w:name w:val="Placeholder Text"/>
+    <w:basedOn w:val="DefaultParagraphFont"/>
+    <w:uiPriority w:val="99"/>
+    <w:semiHidden/>
+    <w:rsid w:val="00971923"/>
+    <w:rPr>
+      <w:color w:val="808080"/>
+    </w:rPr>
   </w:style>
 </w:styles>
 </file>

</xml_diff>